<commit_message>
Continued to write word file
</commit_message>
<xml_diff>
--- a/2D platformer igra (JavascriptVisual Studio).docx
+++ b/2D platformer igra (JavascriptVisual Studio).docx
@@ -686,16 +686,7 @@
                                         <w:szCs w:val="36"/>
                                         <w:lang w:val="hr-HR"/>
                                       </w:rPr>
-                                      <w:t xml:space="preserve">U </w:t>
-                                    </w:r>
-                                    <w:r>
-                                      <w:rPr>
-                                        <w:color w:val="404040" w:themeColor="text1" w:themeTint="BF"/>
-                                        <w:sz w:val="36"/>
-                                        <w:szCs w:val="36"/>
-                                        <w:lang w:val="hr-HR"/>
-                                      </w:rPr>
-                                      <w:t>Visual Studio Code</w:t>
+                                      <w:t>U Visual Studio Code</w:t>
                                     </w:r>
                                   </w:sdtContent>
                                 </w:sdt>
@@ -2630,23 +2621,7 @@
                 <w:noProof/>
                 <w:lang w:val="hr-HR"/>
               </w:rPr>
-              <w:t>Dis</w:t>
-            </w:r>
-            <w:r>
-              <w:rPr>
-                <w:rStyle w:val="Hyperlink"/>
-                <w:noProof/>
-                <w:lang w:val="hr-HR"/>
-              </w:rPr>
-              <w:t>p</w:t>
-            </w:r>
-            <w:r>
-              <w:rPr>
-                <w:rStyle w:val="Hyperlink"/>
-                <w:noProof/>
-                <w:lang w:val="hr-HR"/>
-              </w:rPr>
-              <w:t>lay.js</w:t>
+              <w:t>Display.js</w:t>
             </w:r>
             <w:r>
               <w:rPr>
@@ -2876,91 +2851,7 @@
         <w:rPr>
           <w:lang w:val="hr-HR"/>
         </w:rPr>
-        <w:t xml:space="preserve">Za potrebe realizacije ovoga seminara kreirana je igra </w:t>
-      </w:r>
-      <w:proofErr w:type="spellStart"/>
-      <w:r>
-        <w:rPr>
-          <w:lang w:val="hr-HR"/>
-        </w:rPr>
-        <w:t>Rabbit</w:t>
-      </w:r>
-      <w:proofErr w:type="spellEnd"/>
-      <w:r>
-        <w:rPr>
-          <w:lang w:val="hr-HR"/>
-        </w:rPr>
-        <w:t xml:space="preserve"> </w:t>
-      </w:r>
-      <w:proofErr w:type="spellStart"/>
-      <w:r>
-        <w:rPr>
-          <w:lang w:val="hr-HR"/>
-        </w:rPr>
-        <w:t>Ttrap</w:t>
-      </w:r>
-      <w:proofErr w:type="spellEnd"/>
-      <w:r>
-        <w:rPr>
-          <w:lang w:val="hr-HR"/>
-        </w:rPr>
-        <w:t xml:space="preserve"> namijenjena operacijskom sustavu Windows pomoću </w:t>
-      </w:r>
-      <w:proofErr w:type="spellStart"/>
-      <w:r>
-        <w:rPr>
-          <w:lang w:val="hr-HR"/>
-        </w:rPr>
-        <w:t>Visual</w:t>
-      </w:r>
-      <w:proofErr w:type="spellEnd"/>
-      <w:r>
-        <w:rPr>
-          <w:lang w:val="hr-HR"/>
-        </w:rPr>
-        <w:t xml:space="preserve"> Studio </w:t>
-      </w:r>
-      <w:proofErr w:type="spellStart"/>
-      <w:r>
-        <w:rPr>
-          <w:lang w:val="hr-HR"/>
-        </w:rPr>
-        <w:t>Code</w:t>
-      </w:r>
-      <w:proofErr w:type="spellEnd"/>
-      <w:r>
-        <w:rPr>
-          <w:lang w:val="hr-HR"/>
-        </w:rPr>
-        <w:t xml:space="preserve"> okruženja. Kod igre je pisan u </w:t>
-      </w:r>
-      <w:proofErr w:type="spellStart"/>
-      <w:r>
-        <w:rPr>
-          <w:lang w:val="hr-HR"/>
-        </w:rPr>
-        <w:t>Javascript</w:t>
-      </w:r>
-      <w:proofErr w:type="spellEnd"/>
-      <w:r>
-        <w:rPr>
-          <w:lang w:val="hr-HR"/>
-        </w:rPr>
-        <w:t xml:space="preserve"> programskom jeziku pomoću kojeg su kreirani i međusobno povezani objekti nužni za realizaciju igre. Također pošto se igra pokreće unutar web preglednika, napravljene su potrebne </w:t>
-      </w:r>
-      <w:proofErr w:type="spellStart"/>
-      <w:r>
-        <w:rPr>
-          <w:lang w:val="hr-HR"/>
-        </w:rPr>
-        <w:t>css</w:t>
-      </w:r>
-      <w:proofErr w:type="spellEnd"/>
-      <w:r>
-        <w:rPr>
-          <w:lang w:val="hr-HR"/>
-        </w:rPr>
-        <w:t xml:space="preserve"> i html datoteke.</w:t>
+        <w:t>Za potrebe realizacije ovoga seminara kreirana je igra Rabbit Ttrap namijenjena operacijskom sustavu Windows pomoću Visual Studio Code okruženja. Kod igre je pisan u Javascript programskom jeziku pomoću kojeg su kreirani i međusobno povezani objekti nužni za realizaciju igre. Također pošto se igra pokreće unutar web preglednika, napravljene su potrebne css i html datoteke.</w:t>
       </w:r>
     </w:p>
     <w:p>
@@ -2971,77 +2862,25 @@
         </w:rPr>
       </w:pPr>
       <w:bookmarkStart w:id="2" w:name="_Toc92903380"/>
-      <w:proofErr w:type="spellStart"/>
-      <w:r>
-        <w:rPr>
-          <w:lang w:val="hr-HR"/>
-        </w:rPr>
-        <w:t>Visual</w:t>
-      </w:r>
-      <w:proofErr w:type="spellEnd"/>
-      <w:r>
-        <w:rPr>
-          <w:lang w:val="hr-HR"/>
-        </w:rPr>
-        <w:t xml:space="preserve"> Studio </w:t>
-      </w:r>
-      <w:proofErr w:type="spellStart"/>
-      <w:r>
-        <w:rPr>
-          <w:lang w:val="hr-HR"/>
-        </w:rPr>
-        <w:t>Code</w:t>
+      <w:r>
+        <w:rPr>
+          <w:lang w:val="hr-HR"/>
+        </w:rPr>
+        <w:t>Visual Studio Code</w:t>
       </w:r>
       <w:bookmarkEnd w:id="2"/>
-      <w:proofErr w:type="spellEnd"/>
-    </w:p>
-    <w:p>
-      <w:pPr>
-        <w:rPr>
-          <w:lang w:val="hr-HR"/>
-        </w:rPr>
-      </w:pPr>
-      <w:proofErr w:type="spellStart"/>
-      <w:r>
-        <w:rPr>
-          <w:lang w:val="hr-HR"/>
-        </w:rPr>
-        <w:t>Visual</w:t>
-      </w:r>
-      <w:proofErr w:type="spellEnd"/>
-      <w:r>
-        <w:rPr>
-          <w:lang w:val="hr-HR"/>
-        </w:rPr>
-        <w:t xml:space="preserve"> Studio </w:t>
-      </w:r>
-      <w:proofErr w:type="spellStart"/>
-      <w:r>
-        <w:rPr>
-          <w:lang w:val="hr-HR"/>
-        </w:rPr>
-        <w:t>Code</w:t>
-      </w:r>
-      <w:proofErr w:type="spellEnd"/>
-      <w:r>
-        <w:rPr>
-          <w:lang w:val="hr-HR"/>
-        </w:rPr>
-        <w:t xml:space="preserve"> je uređivač izvornog koda koji je napravio Microsoft za Windows, Linux i </w:t>
-      </w:r>
-      <w:proofErr w:type="spellStart"/>
-      <w:r>
-        <w:rPr>
-          <w:lang w:val="hr-HR"/>
-        </w:rPr>
-        <w:t>macOS</w:t>
-      </w:r>
-      <w:proofErr w:type="spellEnd"/>
-      <w:r>
-        <w:rPr>
-          <w:lang w:val="hr-HR"/>
-        </w:rPr>
-        <w:t xml:space="preserve">. </w:t>
+    </w:p>
+    <w:p>
+      <w:pPr>
+        <w:rPr>
+          <w:lang w:val="hr-HR"/>
+        </w:rPr>
+      </w:pPr>
+      <w:r>
+        <w:rPr>
+          <w:lang w:val="hr-HR"/>
+        </w:rPr>
+        <w:t xml:space="preserve">Visual Studio Code je uređivač izvornog koda koji je napravio Microsoft za Windows, Linux i macOS. </w:t>
       </w:r>
       <w:r>
         <w:rPr>
@@ -3106,21 +2945,7 @@
         <w:rPr>
           <w:lang w:val="hr-HR"/>
         </w:rPr>
-        <w:t xml:space="preserve">Može se koristiti s raznim programskim jezicima, uključujući Java, JavaScript, </w:t>
-      </w:r>
-      <w:proofErr w:type="spellStart"/>
-      <w:r>
-        <w:rPr>
-          <w:lang w:val="hr-HR"/>
-        </w:rPr>
-        <w:t>Go</w:t>
-      </w:r>
-      <w:proofErr w:type="spellEnd"/>
-      <w:r>
-        <w:rPr>
-          <w:lang w:val="hr-HR"/>
-        </w:rPr>
-        <w:t>, Node.js, Python i C++</w:t>
+        <w:t>Može se koristiti s raznim programskim jezicima, uključujući Java, JavaScript, Go, Node.js, Python i C++</w:t>
       </w:r>
     </w:p>
     <w:p>
@@ -3138,16 +2963,8 @@
         <w:rPr>
           <w:lang w:val="hr-HR"/>
         </w:rPr>
-        <w:t xml:space="preserve">Ugrađena podrška za </w:t>
-      </w:r>
-      <w:proofErr w:type="spellStart"/>
-      <w:r>
-        <w:rPr>
-          <w:lang w:val="hr-HR"/>
-        </w:rPr>
-        <w:t>Git</w:t>
-      </w:r>
-      <w:proofErr w:type="spellEnd"/>
+        <w:t>Ugrađena podrška za Git</w:t>
+      </w:r>
     </w:p>
     <w:p>
       <w:pPr>
@@ -3164,21 +2981,7 @@
         <w:rPr>
           <w:lang w:val="hr-HR"/>
         </w:rPr>
-        <w:t xml:space="preserve">Mogućnost otklanjanja pogreški (engl. </w:t>
-      </w:r>
-      <w:proofErr w:type="spellStart"/>
-      <w:r>
-        <w:rPr>
-          <w:lang w:val="hr-HR"/>
-        </w:rPr>
-        <w:t>debugging</w:t>
-      </w:r>
-      <w:proofErr w:type="spellEnd"/>
-      <w:r>
-        <w:rPr>
-          <w:lang w:val="hr-HR"/>
-        </w:rPr>
-        <w:t>)</w:t>
+        <w:t>Mogućnost otklanjanja pogreški (engl. debugging)</w:t>
       </w:r>
     </w:p>
     <w:p>
@@ -3214,21 +3017,7 @@
         <w:rPr>
           <w:lang w:val="hr-HR"/>
         </w:rPr>
-        <w:t xml:space="preserve">Inteligentno dovršavanje koda (engl. </w:t>
-      </w:r>
-      <w:proofErr w:type="spellStart"/>
-      <w:r>
-        <w:rPr>
-          <w:lang w:val="hr-HR"/>
-        </w:rPr>
-        <w:t>IntelliSense</w:t>
-      </w:r>
-      <w:proofErr w:type="spellEnd"/>
-      <w:r>
-        <w:rPr>
-          <w:lang w:val="hr-HR"/>
-        </w:rPr>
-        <w:t>) pomoću kojeg se brže i točnije piše kod</w:t>
+        <w:t>Inteligentno dovršavanje koda (engl. IntelliSense) pomoću kojeg se brže i točnije piše kod</w:t>
       </w:r>
     </w:p>
     <w:p>
@@ -3264,35 +3053,7 @@
         <w:rPr>
           <w:lang w:val="hr-HR"/>
         </w:rPr>
-        <w:t xml:space="preserve"> (engl. </w:t>
-      </w:r>
-      <w:proofErr w:type="spellStart"/>
-      <w:r>
-        <w:rPr>
-          <w:lang w:val="hr-HR"/>
-        </w:rPr>
-        <w:t>code</w:t>
-      </w:r>
-      <w:proofErr w:type="spellEnd"/>
-      <w:r>
-        <w:rPr>
-          <w:lang w:val="hr-HR"/>
-        </w:rPr>
-        <w:t xml:space="preserve"> </w:t>
-      </w:r>
-      <w:proofErr w:type="spellStart"/>
-      <w:r>
-        <w:rPr>
-          <w:lang w:val="hr-HR"/>
-        </w:rPr>
-        <w:t>snippets</w:t>
-      </w:r>
-      <w:proofErr w:type="spellEnd"/>
-      <w:r>
-        <w:rPr>
-          <w:lang w:val="hr-HR"/>
-        </w:rPr>
-        <w:t>)</w:t>
+        <w:t xml:space="preserve"> (engl. code snippets)</w:t>
       </w:r>
     </w:p>
     <w:p>
@@ -3310,21 +3071,7 @@
         <w:rPr>
           <w:lang w:val="hr-HR"/>
         </w:rPr>
-        <w:t xml:space="preserve">Podrška za </w:t>
-      </w:r>
-      <w:proofErr w:type="spellStart"/>
-      <w:r>
-        <w:rPr>
-          <w:lang w:val="hr-HR"/>
-        </w:rPr>
-        <w:t>refaktoriranje</w:t>
-      </w:r>
-      <w:proofErr w:type="spellEnd"/>
-      <w:r>
-        <w:rPr>
-          <w:lang w:val="hr-HR"/>
-        </w:rPr>
-        <w:t xml:space="preserve"> koda</w:t>
+        <w:t>Podrška za refaktoriranje koda</w:t>
       </w:r>
     </w:p>
     <w:p>
@@ -3351,33 +3098,11 @@
           <w:lang w:val="hr-HR"/>
         </w:rPr>
       </w:pPr>
-      <w:proofErr w:type="spellStart"/>
-      <w:r>
-        <w:rPr>
-          <w:lang w:val="hr-HR"/>
-        </w:rPr>
-        <w:t>Visual</w:t>
-      </w:r>
-      <w:proofErr w:type="spellEnd"/>
-      <w:r>
-        <w:rPr>
-          <w:lang w:val="hr-HR"/>
-        </w:rPr>
-        <w:t xml:space="preserve"> Studio </w:t>
-      </w:r>
-      <w:proofErr w:type="spellStart"/>
-      <w:r>
-        <w:rPr>
-          <w:lang w:val="hr-HR"/>
-        </w:rPr>
-        <w:t>Code</w:t>
-      </w:r>
-      <w:proofErr w:type="spellEnd"/>
-      <w:r>
-        <w:rPr>
-          <w:lang w:val="hr-HR"/>
-        </w:rPr>
-        <w:t xml:space="preserve"> se </w:t>
+      <w:r>
+        <w:rPr>
+          <w:lang w:val="hr-HR"/>
+        </w:rPr>
+        <w:t xml:space="preserve">Visual Studio Code se </w:t>
       </w:r>
       <w:r>
         <w:rPr>
@@ -3389,63 +3114,7 @@
         <w:rPr>
           <w:lang w:val="hr-HR"/>
         </w:rPr>
-        <w:t xml:space="preserve">favorit kod programera. U anketi </w:t>
-      </w:r>
-      <w:proofErr w:type="spellStart"/>
-      <w:r>
-        <w:rPr>
-          <w:lang w:val="hr-HR"/>
-        </w:rPr>
-        <w:t>Developers</w:t>
-      </w:r>
-      <w:proofErr w:type="spellEnd"/>
-      <w:r>
-        <w:rPr>
-          <w:lang w:val="hr-HR"/>
-        </w:rPr>
-        <w:t xml:space="preserve"> </w:t>
-      </w:r>
-      <w:proofErr w:type="spellStart"/>
-      <w:r>
-        <w:rPr>
-          <w:lang w:val="hr-HR"/>
-        </w:rPr>
-        <w:t>Survey</w:t>
-      </w:r>
-      <w:proofErr w:type="spellEnd"/>
-      <w:r>
-        <w:rPr>
-          <w:lang w:val="hr-HR"/>
-        </w:rPr>
-        <w:t xml:space="preserve"> 2021. </w:t>
-      </w:r>
-      <w:proofErr w:type="spellStart"/>
-      <w:r>
-        <w:rPr>
-          <w:lang w:val="hr-HR"/>
-        </w:rPr>
-        <w:t>Visual</w:t>
-      </w:r>
-      <w:proofErr w:type="spellEnd"/>
-      <w:r>
-        <w:rPr>
-          <w:lang w:val="hr-HR"/>
-        </w:rPr>
-        <w:t xml:space="preserve"> Studio </w:t>
-      </w:r>
-      <w:proofErr w:type="spellStart"/>
-      <w:r>
-        <w:rPr>
-          <w:lang w:val="hr-HR"/>
-        </w:rPr>
-        <w:t>Code</w:t>
-      </w:r>
-      <w:proofErr w:type="spellEnd"/>
-      <w:r>
-        <w:rPr>
-          <w:lang w:val="hr-HR"/>
-        </w:rPr>
-        <w:t xml:space="preserve"> je rangiran kao broj 1, a koristi ga 70% od 82.000 ispitanika.</w:t>
+        <w:t>favorit kod programera. U anketi Developers Survey 2021. Visual Studio Code je rangiran kao broj 1, a koristi ga 70% od 82.000 ispitanika.</w:t>
       </w:r>
       <w:r>
         <w:rPr>
@@ -3481,35 +3150,7 @@
         <w:rPr>
           <w:lang w:val="hr-HR"/>
         </w:rPr>
-        <w:t xml:space="preserve">. Također promovira dobru praksu pisanja urednog i čitljivog koda pomoću automatskog uvlačenja, zatvaranja zagrada, itd. Također omogućuje suradnju članova tima preko ugrađene </w:t>
-      </w:r>
-      <w:proofErr w:type="spellStart"/>
-      <w:r>
-        <w:rPr>
-          <w:lang w:val="hr-HR"/>
-        </w:rPr>
-        <w:t>Git</w:t>
-      </w:r>
-      <w:proofErr w:type="spellEnd"/>
-      <w:r>
-        <w:rPr>
-          <w:lang w:val="hr-HR"/>
-        </w:rPr>
-        <w:t xml:space="preserve"> podrške, te također pomoću </w:t>
-      </w:r>
-      <w:proofErr w:type="spellStart"/>
-      <w:r>
-        <w:rPr>
-          <w:lang w:val="hr-HR"/>
-        </w:rPr>
-        <w:t>LiveShare</w:t>
-      </w:r>
-      <w:proofErr w:type="spellEnd"/>
-      <w:r>
-        <w:rPr>
-          <w:lang w:val="hr-HR"/>
-        </w:rPr>
-        <w:t xml:space="preserve"> ekstenzije omogućuje </w:t>
+        <w:t xml:space="preserve">. Također promovira dobru praksu pisanja urednog i čitljivog koda pomoću automatskog uvlačenja, zatvaranja zagrada, itd. Također omogućuje suradnju članova tima preko ugrađene Git podrške, te također pomoću LiveShare ekstenzije omogućuje </w:t>
       </w:r>
       <w:r>
         <w:rPr>
@@ -3666,23 +3307,7 @@
         <w:fldChar w:fldCharType="end"/>
       </w:r>
       <w:r>
-        <w:t xml:space="preserve"> Logo </w:t>
-      </w:r>
-      <w:proofErr w:type="spellStart"/>
-      <w:r>
-        <w:t>Visual</w:t>
-      </w:r>
-      <w:proofErr w:type="spellEnd"/>
-      <w:r>
-        <w:t xml:space="preserve"> Studio </w:t>
-      </w:r>
-      <w:proofErr w:type="spellStart"/>
-      <w:r>
-        <w:t>Code</w:t>
-      </w:r>
-      <w:proofErr w:type="spellEnd"/>
-      <w:r>
-        <w:t>-a</w:t>
+        <w:t xml:space="preserve"> Logo Visual Studio Code-a</w:t>
       </w:r>
     </w:p>
     <w:p>
@@ -3764,35 +3389,7 @@
         <w:rPr>
           <w:lang w:val="hr-HR"/>
         </w:rPr>
-        <w:t xml:space="preserve"> (engl. event-</w:t>
-      </w:r>
-      <w:proofErr w:type="spellStart"/>
-      <w:r>
-        <w:rPr>
-          <w:lang w:val="hr-HR"/>
-        </w:rPr>
-        <w:t>driven</w:t>
-      </w:r>
-      <w:proofErr w:type="spellEnd"/>
-      <w:r>
-        <w:rPr>
-          <w:lang w:val="hr-HR"/>
-        </w:rPr>
-        <w:t xml:space="preserve"> </w:t>
-      </w:r>
-      <w:proofErr w:type="spellStart"/>
-      <w:r>
-        <w:rPr>
-          <w:lang w:val="hr-HR"/>
-        </w:rPr>
-        <w:t>programing</w:t>
-      </w:r>
-      <w:proofErr w:type="spellEnd"/>
-      <w:r>
-        <w:rPr>
-          <w:lang w:val="hr-HR"/>
-        </w:rPr>
-        <w:t>)</w:t>
+        <w:t xml:space="preserve"> (engl. event-driven programing)</w:t>
       </w:r>
       <w:r>
         <w:rPr>
@@ -3804,63 +3401,7 @@
         <w:rPr>
           <w:lang w:val="hr-HR"/>
         </w:rPr>
-        <w:t xml:space="preserve">ionalno programiranje, i imperativno programiranje. Ima aplikacijsko sučelje (engl. </w:t>
-      </w:r>
-      <w:proofErr w:type="spellStart"/>
-      <w:r>
-        <w:rPr>
-          <w:lang w:val="hr-HR"/>
-        </w:rPr>
-        <w:t>application</w:t>
-      </w:r>
-      <w:proofErr w:type="spellEnd"/>
-      <w:r>
-        <w:rPr>
-          <w:lang w:val="hr-HR"/>
-        </w:rPr>
-        <w:t xml:space="preserve"> </w:t>
-      </w:r>
-      <w:proofErr w:type="spellStart"/>
-      <w:r>
-        <w:rPr>
-          <w:lang w:val="hr-HR"/>
-        </w:rPr>
-        <w:t>programing</w:t>
-      </w:r>
-      <w:proofErr w:type="spellEnd"/>
-      <w:r>
-        <w:rPr>
-          <w:lang w:val="hr-HR"/>
-        </w:rPr>
-        <w:t xml:space="preserve"> interface, API) za rad s tekstom, datumima, regularnim izrazima, standardnim strukturama podataka, i modelom objekta dokumenta (engl. </w:t>
-      </w:r>
-      <w:proofErr w:type="spellStart"/>
-      <w:r>
-        <w:rPr>
-          <w:lang w:val="hr-HR"/>
-        </w:rPr>
-        <w:t>Document</w:t>
-      </w:r>
-      <w:proofErr w:type="spellEnd"/>
-      <w:r>
-        <w:rPr>
-          <w:lang w:val="hr-HR"/>
-        </w:rPr>
-        <w:t xml:space="preserve"> </w:t>
-      </w:r>
-      <w:proofErr w:type="spellStart"/>
-      <w:r>
-        <w:rPr>
-          <w:lang w:val="hr-HR"/>
-        </w:rPr>
-        <w:t>Object</w:t>
-      </w:r>
-      <w:proofErr w:type="spellEnd"/>
-      <w:r>
-        <w:rPr>
-          <w:lang w:val="hr-HR"/>
-        </w:rPr>
-        <w:t xml:space="preserve"> Model)</w:t>
+        <w:t>ionalno programiranje, i imperativno programiranje. Ima aplikacijsko sučelje (engl. application programing interface, API) za rad s tekstom, datumima, regularnim izrazima, standardnim strukturama podataka, i modelom objekta dokumenta (engl. Document Object Model)</w:t>
       </w:r>
       <w:r>
         <w:rPr>
@@ -3885,7 +3426,6 @@
         </w:rPr>
         <w:t xml:space="preserve">JavaScript sadrži standardnu ​​biblioteku objekata, kao što su </w:t>
       </w:r>
-      <w:proofErr w:type="spellStart"/>
       <w:r>
         <w:rPr>
           <w:b/>
@@ -3894,7 +3434,6 @@
         </w:rPr>
         <w:t>Array</w:t>
       </w:r>
-      <w:proofErr w:type="spellEnd"/>
       <w:r>
         <w:rPr>
           <w:lang w:val="hr-HR"/>
@@ -3921,7 +3460,6 @@
         </w:rPr>
         <w:t xml:space="preserve">i </w:t>
       </w:r>
-      <w:proofErr w:type="spellStart"/>
       <w:r>
         <w:rPr>
           <w:b/>
@@ -3930,7 +3468,6 @@
         </w:rPr>
         <w:t>Math</w:t>
       </w:r>
-      <w:proofErr w:type="spellEnd"/>
       <w:r>
         <w:rPr>
           <w:rFonts w:eastAsia="Times New Roman" w:cs="Times New Roman"/>
@@ -4210,145 +3747,33 @@
         <w:rPr>
           <w:lang w:val="hr-HR"/>
         </w:rPr>
-        <w:t xml:space="preserve">Program koji obrađuje i izvršava skripte zove se </w:t>
-      </w:r>
-      <w:proofErr w:type="spellStart"/>
-      <w:r>
-        <w:rPr>
-          <w:lang w:val="hr-HR"/>
-        </w:rPr>
-        <w:t>interpreter</w:t>
-      </w:r>
-      <w:proofErr w:type="spellEnd"/>
-      <w:r>
-        <w:rPr>
-          <w:lang w:val="hr-HR"/>
-        </w:rPr>
-        <w:t xml:space="preserve">. </w:t>
-      </w:r>
-      <w:proofErr w:type="spellStart"/>
-      <w:r>
-        <w:rPr>
-          <w:lang w:val="hr-HR"/>
-        </w:rPr>
-        <w:t>Interpreter</w:t>
-      </w:r>
-      <w:proofErr w:type="spellEnd"/>
-      <w:r>
-        <w:rPr>
-          <w:lang w:val="hr-HR"/>
-        </w:rPr>
-        <w:t xml:space="preserve"> čita kod i prevodi ga u strojni jezik svakog puta kada se pokrene skripta. Svaki jezik koji se interpretira, tj. koji izvršava </w:t>
-      </w:r>
-      <w:proofErr w:type="spellStart"/>
-      <w:r>
-        <w:rPr>
-          <w:lang w:val="hr-HR"/>
-        </w:rPr>
-        <w:t>interpreter</w:t>
-      </w:r>
-      <w:proofErr w:type="spellEnd"/>
-      <w:r>
-        <w:rPr>
-          <w:lang w:val="hr-HR"/>
-        </w:rPr>
-        <w:t xml:space="preserve">, naziva se </w:t>
-      </w:r>
-      <w:proofErr w:type="spellStart"/>
-      <w:r>
-        <w:rPr>
-          <w:lang w:val="hr-HR"/>
-        </w:rPr>
-        <w:t>skriptni</w:t>
-      </w:r>
-      <w:proofErr w:type="spellEnd"/>
-      <w:r>
-        <w:rPr>
-          <w:lang w:val="hr-HR"/>
-        </w:rPr>
-        <w:t xml:space="preserve"> jezik. </w:t>
-      </w:r>
-      <w:proofErr w:type="spellStart"/>
-      <w:r>
-        <w:rPr>
-          <w:lang w:val="hr-HR"/>
-        </w:rPr>
-        <w:t>Interpreter</w:t>
-      </w:r>
-      <w:proofErr w:type="spellEnd"/>
-      <w:r>
-        <w:rPr>
-          <w:lang w:val="hr-HR"/>
-        </w:rPr>
-        <w:t xml:space="preserve"> za JavaScript ugrađen je u većinu današnjih web preglednika.</w:t>
-      </w:r>
-    </w:p>
-    <w:p>
-      <w:pPr>
-        <w:rPr>
-          <w:lang w:val="hr-HR"/>
-        </w:rPr>
-      </w:pPr>
-      <w:r>
-        <w:rPr>
-          <w:lang w:val="hr-HR"/>
-        </w:rPr>
-        <w:t xml:space="preserve">Razvoj programa je znatno jednostavniji uz </w:t>
-      </w:r>
-      <w:proofErr w:type="spellStart"/>
-      <w:r>
-        <w:rPr>
-          <w:lang w:val="hr-HR"/>
-        </w:rPr>
-        <w:t>skriptne</w:t>
-      </w:r>
-      <w:proofErr w:type="spellEnd"/>
-      <w:r>
-        <w:rPr>
-          <w:lang w:val="hr-HR"/>
-        </w:rPr>
-        <w:t xml:space="preserve"> jezike, zato što se kod </w:t>
-      </w:r>
-      <w:proofErr w:type="spellStart"/>
-      <w:r>
-        <w:rPr>
-          <w:lang w:val="hr-HR"/>
-        </w:rPr>
-        <w:t>skriptnog</w:t>
-      </w:r>
-      <w:proofErr w:type="spellEnd"/>
-      <w:r>
-        <w:rPr>
-          <w:lang w:val="hr-HR"/>
-        </w:rPr>
-        <w:t xml:space="preserve"> jezika ne treba prevoditi u strojni jezik.</w:t>
-      </w:r>
-    </w:p>
-    <w:p>
-      <w:pPr>
-        <w:rPr>
-          <w:lang w:val="hr-HR"/>
-        </w:rPr>
-      </w:pPr>
-      <w:r>
-        <w:rPr>
-          <w:lang w:val="hr-HR"/>
-        </w:rPr>
-        <w:t xml:space="preserve">Koraci kod </w:t>
-      </w:r>
-      <w:proofErr w:type="spellStart"/>
-      <w:r>
-        <w:rPr>
-          <w:lang w:val="hr-HR"/>
-        </w:rPr>
-        <w:t>skriptnih</w:t>
-      </w:r>
-      <w:proofErr w:type="spellEnd"/>
-      <w:r>
-        <w:rPr>
-          <w:lang w:val="hr-HR"/>
-        </w:rPr>
-        <w:t xml:space="preserve"> jezika su sljedeći:</w:t>
+        <w:t>Program koji obrađuje i izvršava skripte zove se interpreter. Interpreter čita kod i prevodi ga u strojni jezik svakog puta kada se pokrene skripta. Svaki jezik koji se interpretira, tj. koji izvršava interpreter, naziva se skriptni jezik. Interpreter za JavaScript ugrađen je u većinu današnjih web preglednika.</w:t>
+      </w:r>
+    </w:p>
+    <w:p>
+      <w:pPr>
+        <w:rPr>
+          <w:lang w:val="hr-HR"/>
+        </w:rPr>
+      </w:pPr>
+      <w:r>
+        <w:rPr>
+          <w:lang w:val="hr-HR"/>
+        </w:rPr>
+        <w:t>Razvoj programa je znatno jednostavniji uz skriptne jezike, zato što se kod skriptnog jezika ne treba prevoditi u strojni jezik.</w:t>
+      </w:r>
+    </w:p>
+    <w:p>
+      <w:pPr>
+        <w:rPr>
+          <w:lang w:val="hr-HR"/>
+        </w:rPr>
+      </w:pPr>
+      <w:r>
+        <w:rPr>
+          <w:lang w:val="hr-HR"/>
+        </w:rPr>
+        <w:t>Koraci kod skriptnih jezika su sljedeći:</w:t>
       </w:r>
     </w:p>
     <w:p>
@@ -4384,16 +3809,8 @@
         <w:rPr>
           <w:lang w:val="hr-HR"/>
         </w:rPr>
-        <w:t xml:space="preserve">Pokrenuti </w:t>
-      </w:r>
-      <w:proofErr w:type="spellStart"/>
-      <w:r>
-        <w:rPr>
-          <w:lang w:val="hr-HR"/>
-        </w:rPr>
-        <w:t>interpreter</w:t>
-      </w:r>
-      <w:proofErr w:type="spellEnd"/>
+        <w:t>Pokrenuti interpreter</w:t>
+      </w:r>
     </w:p>
     <w:p>
       <w:pPr>
@@ -4451,33 +3868,11 @@
           <w:lang w:val="hr-HR"/>
         </w:rPr>
       </w:pPr>
-      <w:proofErr w:type="spellStart"/>
-      <w:r>
-        <w:rPr>
-          <w:lang w:val="hr-HR"/>
-        </w:rPr>
-        <w:t>Document</w:t>
-      </w:r>
-      <w:proofErr w:type="spellEnd"/>
-      <w:r>
-        <w:rPr>
-          <w:lang w:val="hr-HR"/>
-        </w:rPr>
-        <w:t xml:space="preserve"> </w:t>
-      </w:r>
-      <w:proofErr w:type="spellStart"/>
-      <w:r>
-        <w:rPr>
-          <w:lang w:val="hr-HR"/>
-        </w:rPr>
-        <w:t>Object</w:t>
-      </w:r>
-      <w:proofErr w:type="spellEnd"/>
-      <w:r>
-        <w:rPr>
-          <w:lang w:val="hr-HR"/>
-        </w:rPr>
-        <w:t xml:space="preserve"> Model (DOM) je model za prikaz i interakciju s objektima u HTML dokumentu. Omogućava jednoznačan i jednostavan pristup dijelovima HTML dokumenta te rukovanje njegovim dijelovima, npr. elementi u HTML dokumentu. JavaScript definira svoj DOM u obliku hijerarhijske strukture prikazane na </w:t>
+      <w:r>
+        <w:rPr>
+          <w:lang w:val="hr-HR"/>
+        </w:rPr>
+        <w:t xml:space="preserve">Document Object Model (DOM) je model za prikaz i interakciju s objektima u HTML dokumentu. Omogućava jednoznačan i jednostavan pristup dijelovima HTML dokumenta te rukovanje njegovim dijelovima, npr. elementi u HTML dokumentu. JavaScript definira svoj DOM u obliku hijerarhijske strukture prikazane na </w:t>
       </w:r>
     </w:p>
     <w:p>
@@ -4587,35 +3982,7 @@
         <w:rPr>
           <w:lang w:val="hr-HR"/>
         </w:rPr>
-        <w:t xml:space="preserve">Svakom objektu ili svojstvu pristupa se kroz taj model, tj. </w:t>
-      </w:r>
-      <w:proofErr w:type="spellStart"/>
-      <w:r>
-        <w:rPr>
-          <w:lang w:val="hr-HR"/>
-        </w:rPr>
-        <w:t>document</w:t>
-      </w:r>
-      <w:proofErr w:type="spellEnd"/>
-      <w:r>
-        <w:rPr>
-          <w:lang w:val="hr-HR"/>
-        </w:rPr>
-        <w:t xml:space="preserve"> je osnovni objekt preko </w:t>
-      </w:r>
-      <w:proofErr w:type="spellStart"/>
-      <w:r>
-        <w:rPr>
-          <w:lang w:val="hr-HR"/>
-        </w:rPr>
-        <w:t>kojeeg</w:t>
-      </w:r>
-      <w:proofErr w:type="spellEnd"/>
-      <w:r>
-        <w:rPr>
-          <w:lang w:val="hr-HR"/>
-        </w:rPr>
-        <w:t xml:space="preserve"> se pristupa svim drugim objektima dokumenta.</w:t>
+        <w:t>Svakom objektu ili svojstvu pristupa se kroz taj model, tj. document je osnovni objekt preko kojeeg se pristupa svim drugim objektima dokumenta.</w:t>
       </w:r>
     </w:p>
     <w:p>
@@ -4674,21 +4041,7 @@
         <w:rPr>
           <w:lang w:val="hr-HR"/>
         </w:rPr>
-        <w:t xml:space="preserve">Unutar tablice prikazani su svi funkcionalni zahtjevi postavljeni u dvodimenzionalnoj </w:t>
-      </w:r>
-      <w:proofErr w:type="spellStart"/>
-      <w:r>
-        <w:rPr>
-          <w:lang w:val="hr-HR"/>
-        </w:rPr>
-        <w:t>Rabbit</w:t>
-      </w:r>
-      <w:proofErr w:type="spellEnd"/>
-      <w:r>
-        <w:rPr>
-          <w:lang w:val="hr-HR"/>
-        </w:rPr>
-        <w:t xml:space="preserve"> Trap igri.</w:t>
+        <w:t>Unutar tablice prikazani su svi funkcionalni zahtjevi postavljeni u dvodimenzionalnoj Rabbit Trap igri.</w:t>
       </w:r>
     </w:p>
     <w:p>
@@ -5102,21 +4455,7 @@
         <w:rPr>
           <w:lang w:val="hr-HR"/>
         </w:rPr>
-        <w:t>Use-</w:t>
-      </w:r>
-      <w:proofErr w:type="spellStart"/>
-      <w:r>
-        <w:rPr>
-          <w:lang w:val="hr-HR"/>
-        </w:rPr>
-        <w:t>case</w:t>
-      </w:r>
-      <w:proofErr w:type="spellEnd"/>
-      <w:r>
-        <w:rPr>
-          <w:lang w:val="hr-HR"/>
-        </w:rPr>
-        <w:t xml:space="preserve"> dijagram</w:t>
+        <w:t>Use-case dijagram</w:t>
       </w:r>
       <w:bookmarkEnd w:id="6"/>
     </w:p>
@@ -5130,21 +4469,7 @@
         <w:rPr>
           <w:lang w:val="hr-HR"/>
         </w:rPr>
-        <w:t>Na dijagramu prikazan je use-</w:t>
-      </w:r>
-      <w:proofErr w:type="spellStart"/>
-      <w:r>
-        <w:rPr>
-          <w:lang w:val="hr-HR"/>
-        </w:rPr>
-        <w:t>case</w:t>
-      </w:r>
-      <w:proofErr w:type="spellEnd"/>
-      <w:r>
-        <w:rPr>
-          <w:lang w:val="hr-HR"/>
-        </w:rPr>
-        <w:t xml:space="preserve"> dijagram korisnika s radnjama koje može obavljati unutar aplikacije.</w:t>
+        <w:t>Na dijagramu prikazan je use-case dijagram korisnika s radnjama koje može obavljati unutar aplikacije.</w:t>
       </w:r>
     </w:p>
     <w:p>
@@ -5226,21 +4551,7 @@
         <w:rPr>
           <w:lang w:val="hr-HR"/>
         </w:rPr>
-        <w:t xml:space="preserve">realizaciju </w:t>
-      </w:r>
-      <w:proofErr w:type="spellStart"/>
-      <w:r>
-        <w:rPr>
-          <w:lang w:val="hr-HR"/>
-        </w:rPr>
-        <w:t>Rabbit</w:t>
-      </w:r>
-      <w:proofErr w:type="spellEnd"/>
-      <w:r>
-        <w:rPr>
-          <w:lang w:val="hr-HR"/>
-        </w:rPr>
-        <w:t xml:space="preserve"> Trap igrice preuzeta je sa stranice </w:t>
+        <w:t xml:space="preserve">realizaciju Rabbit Trap igrice preuzeta je sa stranice </w:t>
       </w:r>
       <w:r>
         <w:rPr>
@@ -5281,35 +4592,7 @@
         <w:rPr>
           <w:lang w:val="hr-HR"/>
         </w:rPr>
-        <w:t>. Svi elementi potrebni za realizaciju igrice nalaze se unutar iste .</w:t>
-      </w:r>
-      <w:proofErr w:type="spellStart"/>
-      <w:r>
-        <w:rPr>
-          <w:lang w:val="hr-HR"/>
-        </w:rPr>
-        <w:t>png</w:t>
-      </w:r>
-      <w:proofErr w:type="spellEnd"/>
-      <w:r>
-        <w:rPr>
-          <w:lang w:val="hr-HR"/>
-        </w:rPr>
-        <w:t xml:space="preserve"> </w:t>
-      </w:r>
-      <w:proofErr w:type="spellStart"/>
-      <w:r>
-        <w:rPr>
-          <w:lang w:val="hr-HR"/>
-        </w:rPr>
-        <w:t>dadoteke</w:t>
-      </w:r>
-      <w:proofErr w:type="spellEnd"/>
-      <w:r>
-        <w:rPr>
-          <w:lang w:val="hr-HR"/>
-        </w:rPr>
-        <w:t xml:space="preserve">. </w:t>
+        <w:t xml:space="preserve">. Svi elementi potrebni za realizaciju igrice nalaze se unutar iste .png dadoteke. </w:t>
       </w:r>
       <w:r>
         <w:rPr>
@@ -5530,21 +4813,7 @@
         <w:rPr>
           <w:lang w:val="hr-HR"/>
         </w:rPr>
-        <w:t xml:space="preserve">U ovom poglavlju su detaljno opisani, s obzirom na ovaj kolegij, najinteresantniji i najbitniji dijelovi koda </w:t>
-      </w:r>
-      <w:proofErr w:type="spellStart"/>
-      <w:r>
-        <w:rPr>
-          <w:lang w:val="hr-HR"/>
-        </w:rPr>
-        <w:t>platformerske</w:t>
-      </w:r>
-      <w:proofErr w:type="spellEnd"/>
-      <w:r>
-        <w:rPr>
-          <w:lang w:val="hr-HR"/>
-        </w:rPr>
-        <w:t xml:space="preserve"> igre u JavaScript-u.</w:t>
+        <w:t>U ovom poglavlju su detaljno opisani, s obzirom na ovaj kolegij, najinteresantniji i najbitniji dijelovi koda platformerske igre u JavaScript-u.</w:t>
       </w:r>
     </w:p>
     <w:p>
@@ -5605,21 +4874,7 @@
         <w:rPr>
           <w:lang w:val="hr-HR"/>
         </w:rPr>
-        <w:t xml:space="preserve">Unutar main.js funkcije nalazi se klasa </w:t>
-      </w:r>
-      <w:proofErr w:type="spellStart"/>
-      <w:r>
-        <w:rPr>
-          <w:lang w:val="hr-HR"/>
-        </w:rPr>
-        <w:t>AssetManager</w:t>
-      </w:r>
-      <w:proofErr w:type="spellEnd"/>
-      <w:r>
-        <w:rPr>
-          <w:lang w:val="hr-HR"/>
-        </w:rPr>
-        <w:t xml:space="preserve">, koja ima ulogu učitavanja i spremanja rabbit-trap.png slike, i JSON datoteka </w:t>
+        <w:t xml:space="preserve">Unutar main.js funkcije nalazi se klasa AssetManager, koja ima ulogu učitavanja i spremanja rabbit-trap.png slike, i JSON datoteka </w:t>
       </w:r>
       <w:r>
         <w:rPr>
@@ -5631,97 +4886,13 @@
         <w:rPr>
           <w:lang w:val="hr-HR"/>
         </w:rPr>
-        <w:t xml:space="preserve">. Ova klasa unutar sebe ima funkcije </w:t>
-      </w:r>
-      <w:proofErr w:type="spellStart"/>
-      <w:r>
-        <w:rPr>
-          <w:lang w:val="hr-HR"/>
-        </w:rPr>
-        <w:t>requestJSON</w:t>
-      </w:r>
-      <w:proofErr w:type="spellEnd"/>
-      <w:r>
-        <w:rPr>
-          <w:lang w:val="hr-HR"/>
-        </w:rPr>
-        <w:t xml:space="preserve"> i </w:t>
-      </w:r>
-      <w:proofErr w:type="spellStart"/>
-      <w:r>
-        <w:rPr>
-          <w:lang w:val="hr-HR"/>
-        </w:rPr>
-        <w:t>requestImage</w:t>
-      </w:r>
-      <w:proofErr w:type="spellEnd"/>
-      <w:r>
-        <w:rPr>
-          <w:lang w:val="hr-HR"/>
-        </w:rPr>
-        <w:t>.</w:t>
-      </w:r>
-      <w:r>
-        <w:rPr>
-          <w:lang w:val="hr-HR"/>
-        </w:rPr>
-        <w:t xml:space="preserve"> Koristimo JavaScript </w:t>
-      </w:r>
-      <w:proofErr w:type="spellStart"/>
-      <w:r>
-        <w:rPr>
-          <w:lang w:val="hr-HR"/>
-        </w:rPr>
-        <w:t>callback</w:t>
-      </w:r>
-      <w:proofErr w:type="spellEnd"/>
-      <w:r>
-        <w:rPr>
-          <w:lang w:val="hr-HR"/>
-        </w:rPr>
-        <w:t xml:space="preserve">() funkciju kako bi se funkcije za kreiranje svijeta i pokretanje igre tek pokrenule nakon što se uspješno učita JSON i konvertira u JavaScript objekt, i nakon što se </w:t>
-      </w:r>
-      <w:proofErr w:type="spellStart"/>
-      <w:r>
-        <w:rPr>
-          <w:lang w:val="hr-HR"/>
-        </w:rPr>
-        <w:t>rabbit-trap,png</w:t>
-      </w:r>
-      <w:proofErr w:type="spellEnd"/>
-      <w:r>
-        <w:rPr>
-          <w:lang w:val="hr-HR"/>
-        </w:rPr>
-        <w:t xml:space="preserve"> uspješno učita. Pomoću </w:t>
-      </w:r>
-      <w:proofErr w:type="spellStart"/>
-      <w:r>
-        <w:rPr>
-          <w:lang w:val="hr-HR"/>
-        </w:rPr>
-        <w:t>eventListener</w:t>
-      </w:r>
-      <w:proofErr w:type="spellEnd"/>
-      <w:r>
-        <w:rPr>
-          <w:lang w:val="hr-HR"/>
-        </w:rPr>
-        <w:t xml:space="preserve"> procedure, gore navedene funkcije se tek pokreću kada se datoteke krenu učitavati, te pošto učitavanje traje, s pomoć </w:t>
-      </w:r>
-      <w:proofErr w:type="spellStart"/>
-      <w:r>
-        <w:rPr>
-          <w:lang w:val="hr-HR"/>
-        </w:rPr>
-        <w:t>callback</w:t>
-      </w:r>
-      <w:proofErr w:type="spellEnd"/>
-      <w:r>
-        <w:rPr>
-          <w:lang w:val="hr-HR"/>
-        </w:rPr>
-        <w:t>() funkcije smo osigurali da se funkcije izvrše tek kada to učitavanje bude gotovo.</w:t>
+        <w:t>. Ova klasa unutar sebe ima funkcije requestJSON i requestImage.</w:t>
+      </w:r>
+      <w:r>
+        <w:rPr>
+          <w:lang w:val="hr-HR"/>
+        </w:rPr>
+        <w:t xml:space="preserve"> Koristimo JavaScript callback() funkciju kako bi se funkcije za kreiranje svijeta i pokretanje igre tek pokrenule nakon što se uspješno učita JSON i konvertira u JavaScript objekt, i nakon što se rabbit-trap,png uspješno učita. Pomoću eventListener procedure, gore navedene funkcije se tek pokreću kada se datoteke krenu učitavati, te pošto učitavanje traje, s pomoć callback() funkcije smo osigurali da se funkcije izvrše tek kada to učitavanje bude gotovo.</w:t>
       </w:r>
     </w:p>
     <w:p>
@@ -5846,48 +5017,12 @@
           <w:lang w:val="hr-HR"/>
         </w:rPr>
       </w:pPr>
-      <w:proofErr w:type="spellStart"/>
       <w:r>
         <w:rPr>
           <w:lang w:val="hr-HR"/>
         </w:rPr>
         <w:lastRenderedPageBreak/>
-        <w:t>Resize</w:t>
-      </w:r>
-      <w:proofErr w:type="spellEnd"/>
-      <w:r>
-        <w:rPr>
-          <w:lang w:val="hr-HR"/>
-        </w:rPr>
-        <w:t xml:space="preserve"> funkcija unutar </w:t>
-      </w:r>
-      <w:proofErr w:type="spellStart"/>
-      <w:r>
-        <w:rPr>
-          <w:lang w:val="hr-HR"/>
-        </w:rPr>
-        <w:t>main</w:t>
-      </w:r>
-      <w:proofErr w:type="spellEnd"/>
-      <w:r>
-        <w:rPr>
-          <w:lang w:val="hr-HR"/>
-        </w:rPr>
-        <w:t xml:space="preserve"> poziva funkciju </w:t>
-      </w:r>
-      <w:proofErr w:type="spellStart"/>
-      <w:r>
-        <w:rPr>
-          <w:lang w:val="hr-HR"/>
-        </w:rPr>
-        <w:t>resize</w:t>
-      </w:r>
-      <w:proofErr w:type="spellEnd"/>
-      <w:r>
-        <w:rPr>
-          <w:lang w:val="hr-HR"/>
-        </w:rPr>
-        <w:t xml:space="preserve"> koja se nalazi unutar Display.js. Pokreće se samo kada se izvrši potrebni događaj (engl. event) u ovom slučaju </w:t>
+        <w:t xml:space="preserve">Resize funkcija unutar main poziva funkciju resize koja se nalazi unutar Display.js. Pokreće se samo kada se izvrši potrebni događaj (engl. event) u ovom slučaju </w:t>
       </w:r>
       <w:r>
         <w:rPr>
@@ -6132,21 +5267,7 @@
         <w:rPr>
           <w:lang w:val="hr-HR"/>
         </w:rPr>
-        <w:t xml:space="preserve">Funkcija </w:t>
-      </w:r>
-      <w:proofErr w:type="spellStart"/>
-      <w:r>
-        <w:rPr>
-          <w:lang w:val="hr-HR"/>
-        </w:rPr>
-        <w:t>render</w:t>
-      </w:r>
-      <w:proofErr w:type="spellEnd"/>
-      <w:r>
-        <w:rPr>
-          <w:lang w:val="hr-HR"/>
-        </w:rPr>
-        <w:t xml:space="preserve"> zadužena je za pozivanje funkcija definiranih unutar Display.js datoteke. U ovoj funkciji se šalju podatci učitani iz rabbit-trap.</w:t>
+        <w:t>Funkcija render zadužena je za pozivanje funkcija definiranih unutar Display.js datoteke. U ovoj funkciji se šalju podatci učitani iz rabbit-trap.</w:t>
       </w:r>
       <w:r>
         <w:rPr>
@@ -6200,21 +5321,7 @@
         <w:rPr>
           <w:lang w:val="hr-HR"/>
         </w:rPr>
-        <w:t>neki „</w:t>
-      </w:r>
-      <w:proofErr w:type="spellStart"/>
-      <w:r>
-        <w:rPr>
-          <w:lang w:val="hr-HR"/>
-        </w:rPr>
-        <w:t>offset</w:t>
-      </w:r>
-      <w:proofErr w:type="spellEnd"/>
-      <w:r>
-        <w:rPr>
-          <w:lang w:val="hr-HR"/>
-        </w:rPr>
-        <w:t>“. To se radi kako bi elementi prirodnije i bolje pristajali unutar blokova svijeta</w:t>
+        <w:t>neki „offset“. To se radi kako bi elementi prirodnije i bolje pristajali unutar blokova svijeta</w:t>
       </w:r>
       <w:r>
         <w:rPr>
@@ -6362,19 +5469,11 @@
           <w:lang w:val="hr-HR"/>
         </w:rPr>
       </w:pPr>
-      <w:proofErr w:type="spellStart"/>
-      <w:r>
-        <w:rPr>
-          <w:lang w:val="hr-HR"/>
-        </w:rPr>
-        <w:t>Update</w:t>
-      </w:r>
-      <w:proofErr w:type="spellEnd"/>
-      <w:r>
-        <w:rPr>
-          <w:lang w:val="hr-HR"/>
-        </w:rPr>
-        <w:t xml:space="preserve"> funkcija vrši ažuriranje igre. Unutar nje se poziva funkcija za pokretanje novog nivoa ako igrač prođe kroz vrata koja ga vode na drugi nivo. Vidi se da se igrica na tren zaustavi kada igrač prođe kroz vrata. Zaustavi se kako bi igrica imala vremena da uspješno učita JSON datoteku o drugom nivou, te uspješno nacrta sljedeći nivo. Nakon toga se igrica ponovno pokreće. Također se vidi da se igrica ažurira kada korisnik pritisne tipke za pomicanje lika.</w:t>
+      <w:r>
+        <w:rPr>
+          <w:lang w:val="hr-HR"/>
+        </w:rPr>
+        <w:t>Update funkcija vrši ažuriranje igre. Unutar nje se poziva funkcija za pokretanje novog nivoa ako igrač prođe kroz vrata koja ga vode na drugi nivo. Vidi se da se igrica na tren zaustavi kada igrač prođe kroz vrata. Zaustavi se kako bi igrica imala vremena da uspješno učita JSON datoteku o drugom nivou, te uspješno nacrta sljedeći nivo. Nakon toga se igrica ponovno pokreće. Također se vidi da se igrica ažurira kada korisnik pritisne tipke za pomicanje lika.</w:t>
       </w:r>
     </w:p>
     <w:p>
@@ -6418,51 +5517,17 @@
           <w:lang w:val="hr-HR"/>
         </w:rPr>
       </w:pPr>
-      <w:proofErr w:type="spellStart"/>
-      <w:r>
-        <w:rPr>
-          <w:lang w:val="hr-HR"/>
-        </w:rPr>
-        <w:t>Resize</w:t>
-      </w:r>
-      <w:proofErr w:type="spellEnd"/>
-      <w:r>
-        <w:rPr>
-          <w:lang w:val="hr-HR"/>
-        </w:rPr>
-        <w:t xml:space="preserve"> funkcija je dosta jednostavna. Svijet igre je smješten unutar platna (engl. </w:t>
-      </w:r>
-      <w:proofErr w:type="spellStart"/>
-      <w:r>
-        <w:rPr>
-          <w:lang w:val="hr-HR"/>
-        </w:rPr>
-        <w:t>canvas</w:t>
-      </w:r>
-      <w:proofErr w:type="spellEnd"/>
-      <w:r>
-        <w:rPr>
-          <w:lang w:val="hr-HR"/>
-        </w:rPr>
-        <w:t xml:space="preserve">), te </w:t>
-      </w:r>
-      <w:r>
-        <w:rPr>
-          <w:lang w:val="hr-HR"/>
-        </w:rPr>
-        <w:t xml:space="preserve">se </w:t>
-      </w:r>
-      <w:r>
-        <w:rPr>
-          <w:lang w:val="hr-HR"/>
-        </w:rPr>
-        <w:t>veličina platna, a time i veličina svijeta igre</w:t>
-      </w:r>
-      <w:r>
-        <w:rPr>
-          <w:lang w:val="hr-HR"/>
-        </w:rPr>
-        <w:t xml:space="preserve">, mijenja </w:t>
+      <w:r>
+        <w:rPr>
+          <w:lang w:val="hr-HR"/>
+        </w:rPr>
+        <w:t xml:space="preserve">Resize funkcija je dosta jednostavna. Svijet igre je smješten unutar platna (engl. canvas), te </w:t>
+      </w:r>
+      <w:r>
+        <w:rPr>
+          <w:lang w:val="hr-HR"/>
+        </w:rPr>
+        <w:t xml:space="preserve">se veličina platna, a time i veličina svijeta igre, mijenja </w:t>
       </w:r>
       <w:r>
         <w:rPr>
@@ -6556,33 +5621,11 @@
         </w:rPr>
         <w:t xml:space="preserve">abbit-trap.png ima unutar sebe 8 stupaca, a svijet igre ima 12 stupaca, s tim da je veličina svakog bloka unutar svijeta 16 x 16 piksela. </w:t>
       </w:r>
-      <w:proofErr w:type="spellStart"/>
-      <w:r>
-        <w:rPr>
-          <w:lang w:val="hr-HR"/>
-        </w:rPr>
-        <w:t>source_x</w:t>
-      </w:r>
-      <w:proofErr w:type="spellEnd"/>
-      <w:r>
-        <w:rPr>
-          <w:lang w:val="hr-HR"/>
-        </w:rPr>
-        <w:t xml:space="preserve"> i </w:t>
-      </w:r>
-      <w:proofErr w:type="spellStart"/>
-      <w:r>
-        <w:rPr>
-          <w:lang w:val="hr-HR"/>
-        </w:rPr>
-        <w:t>source_y</w:t>
-      </w:r>
-      <w:proofErr w:type="spellEnd"/>
-      <w:r>
-        <w:rPr>
-          <w:lang w:val="hr-HR"/>
-        </w:rPr>
-        <w:t xml:space="preserve"> predstavljaju poziciju bloka unutar rabbit-trap.png kojeg ćemo isjeći. Ustvari </w:t>
+      <w:r>
+        <w:rPr>
+          <w:lang w:val="hr-HR"/>
+        </w:rPr>
+        <w:t xml:space="preserve">source_x i source_y predstavljaju poziciju bloka unutar rabbit-trap.png kojeg ćemo isjeći. Ustvari </w:t>
       </w:r>
       <w:r>
         <w:rPr>
@@ -6670,6 +5713,240 @@
     </w:p>
     <w:p>
       <w:pPr>
+        <w:pStyle w:val="Heading2"/>
+        <w:rPr>
+          <w:lang w:val="hr-HR"/>
+        </w:rPr>
+      </w:pPr>
+      <w:r>
+        <w:rPr>
+          <w:lang w:val="hr-HR"/>
+        </w:rPr>
+        <w:t>Game.js</w:t>
+      </w:r>
+    </w:p>
+    <w:p>
+      <w:pPr>
+        <w:rPr>
+          <w:lang w:val="hr-HR"/>
+        </w:rPr>
+      </w:pPr>
+      <w:r>
+        <w:rPr>
+          <w:lang w:val="hr-HR"/>
+        </w:rPr>
+        <w:t xml:space="preserve">Unutar datoteke Game.js se nalazi najveća količina najbitnijeg koda za kreaciju svijeta i animiranje objekata unutar svijeta. </w:t>
+      </w:r>
+      <w:r>
+        <w:rPr>
+          <w:lang w:val="hr-HR"/>
+        </w:rPr>
+        <w:t xml:space="preserve">Većina </w:t>
+      </w:r>
+      <w:r>
+        <w:rPr>
+          <w:lang w:val="hr-HR"/>
+        </w:rPr>
+        <w:t>klas</w:t>
+      </w:r>
+      <w:r>
+        <w:rPr>
+          <w:lang w:val="hr-HR"/>
+        </w:rPr>
+        <w:t>a</w:t>
+      </w:r>
+      <w:r>
+        <w:rPr>
+          <w:lang w:val="hr-HR"/>
+        </w:rPr>
+        <w:t xml:space="preserve"> unutar ove datoteke su </w:t>
+      </w:r>
+      <w:r>
+        <w:rPr>
+          <w:lang w:val="hr-HR"/>
+        </w:rPr>
+        <w:t xml:space="preserve">apstrahirane pomoću prefiksa Game., </w:t>
+      </w:r>
+      <w:r>
+        <w:rPr>
+          <w:lang w:val="hr-HR"/>
+        </w:rPr>
+        <w:lastRenderedPageBreak/>
+        <w:t xml:space="preserve">ustvari koristi se . sintaksa kako bi se te klase dodale unutar glavne Game klase. U principu ova apstrakcija je najbitnija za organizaciju koda, no korisna je i za odvajanje koda naše igrice od glovalno koda web stranice (na primjer ako naša igrica završi na web stranici preko koje je moguće pristupiti mnogim drugim igrama, želimo odvojiti naš kod od koda drugih igara). </w:t>
+      </w:r>
+    </w:p>
+    <w:p>
+      <w:pPr>
+        <w:rPr>
+          <w:lang w:val="hr-HR"/>
+        </w:rPr>
+      </w:pPr>
+      <w:r>
+        <w:rPr>
+          <w:lang w:val="hr-HR"/>
+        </w:rPr>
+        <w:t>Za početak najbolje je pogledati Frame i TileSet klasu.</w:t>
+      </w:r>
+    </w:p>
+    <w:p>
+      <w:pPr>
+        <w:rPr>
+          <w:lang w:val="hr-HR"/>
+        </w:rPr>
+      </w:pPr>
+      <w:r>
+        <w:rPr>
+          <w:noProof/>
+        </w:rPr>
+        <w:drawing>
+          <wp:inline distT="0" distB="0" distL="0" distR="0" wp14:anchorId="0457BE5D" wp14:editId="352EBA45">
+            <wp:extent cx="5543550" cy="2076450"/>
+            <wp:effectExtent l="0" t="0" r="0" b="0"/>
+            <wp:docPr id="4" name="Picture 4" descr="Text&#10;&#10;Description automatically generated"/>
+            <wp:cNvGraphicFramePr>
+              <a:graphicFrameLocks xmlns:a="http://schemas.openxmlformats.org/drawingml/2006/main" noChangeAspect="1"/>
+            </wp:cNvGraphicFramePr>
+            <a:graphic xmlns:a="http://schemas.openxmlformats.org/drawingml/2006/main">
+              <a:graphicData uri="http://schemas.openxmlformats.org/drawingml/2006/picture">
+                <pic:pic xmlns:pic="http://schemas.openxmlformats.org/drawingml/2006/picture">
+                  <pic:nvPicPr>
+                    <pic:cNvPr id="4" name="Picture 4" descr="Text&#10;&#10;Description automatically generated"/>
+                    <pic:cNvPicPr/>
+                  </pic:nvPicPr>
+                  <pic:blipFill>
+                    <a:blip r:embed="rId25"/>
+                    <a:stretch>
+                      <a:fillRect/>
+                    </a:stretch>
+                  </pic:blipFill>
+                  <pic:spPr>
+                    <a:xfrm>
+                      <a:off x="0" y="0"/>
+                      <a:ext cx="5543550" cy="2076450"/>
+                    </a:xfrm>
+                    <a:prstGeom prst="rect">
+                      <a:avLst/>
+                    </a:prstGeom>
+                  </pic:spPr>
+                </pic:pic>
+              </a:graphicData>
+            </a:graphic>
+          </wp:inline>
+        </w:drawing>
+      </w:r>
+    </w:p>
+    <w:p>
+      <w:pPr>
+        <w:rPr>
+          <w:lang w:val="hr-HR"/>
+        </w:rPr>
+      </w:pPr>
+      <w:r>
+        <w:rPr>
+          <w:lang w:val="hr-HR"/>
+        </w:rPr>
+        <w:t xml:space="preserve">Frame klasa </w:t>
+      </w:r>
+      <w:r>
+        <w:rPr>
+          <w:lang w:val="hr-HR"/>
+        </w:rPr>
+        <w:t>definira pravokutnu regiju iz koje ćemo isjeći sličicu iz rabbit-trap.png slike. Offset svojstva služe za pomicanje isjećka unutar našeg svijeta.</w:t>
+      </w:r>
+    </w:p>
+    <w:p>
+      <w:pPr>
+        <w:rPr>
+          <w:lang w:val="hr-HR"/>
+        </w:rPr>
+      </w:pPr>
+      <w:r>
+        <w:rPr>
+          <w:noProof/>
+        </w:rPr>
+        <w:drawing>
+          <wp:inline distT="0" distB="0" distL="0" distR="0" wp14:anchorId="6094DE7A" wp14:editId="407B5921">
+            <wp:extent cx="5972810" cy="2041525"/>
+            <wp:effectExtent l="0" t="0" r="8890" b="0"/>
+            <wp:docPr id="9" name="Picture 9" descr="Graphical user interface&#10;&#10;Description automatically generated with medium confidence"/>
+            <wp:cNvGraphicFramePr>
+              <a:graphicFrameLocks xmlns:a="http://schemas.openxmlformats.org/drawingml/2006/main" noChangeAspect="1"/>
+            </wp:cNvGraphicFramePr>
+            <a:graphic xmlns:a="http://schemas.openxmlformats.org/drawingml/2006/main">
+              <a:graphicData uri="http://schemas.openxmlformats.org/drawingml/2006/picture">
+                <pic:pic xmlns:pic="http://schemas.openxmlformats.org/drawingml/2006/picture">
+                  <pic:nvPicPr>
+                    <pic:cNvPr id="9" name="Picture 9" descr="Graphical user interface&#10;&#10;Description automatically generated with medium confidence"/>
+                    <pic:cNvPicPr/>
+                  </pic:nvPicPr>
+                  <pic:blipFill>
+                    <a:blip r:embed="rId26"/>
+                    <a:stretch>
+                      <a:fillRect/>
+                    </a:stretch>
+                  </pic:blipFill>
+                  <pic:spPr>
+                    <a:xfrm>
+                      <a:off x="0" y="0"/>
+                      <a:ext cx="5972810" cy="2041525"/>
+                    </a:xfrm>
+                    <a:prstGeom prst="rect">
+                      <a:avLst/>
+                    </a:prstGeom>
+                  </pic:spPr>
+                </pic:pic>
+              </a:graphicData>
+            </a:graphic>
+          </wp:inline>
+        </w:drawing>
+      </w:r>
+    </w:p>
+    <w:p>
+      <w:pPr>
+        <w:rPr>
+          <w:lang w:val="hr-HR"/>
+        </w:rPr>
+      </w:pPr>
+      <w:r>
+        <w:rPr>
+          <w:lang w:val="hr-HR"/>
+        </w:rPr>
+        <w:t>Unutar TileSet klase prati broj stupaca i veličinu svakog isjećka glavne slike. Animacije objekata unutar svijeta se postižu pomoću frames niza.</w:t>
+      </w:r>
+      <w:r>
+        <w:rPr>
+          <w:lang w:val="hr-HR"/>
+        </w:rPr>
+        <w:t xml:space="preserve"> Promotrimo prvi poziv Frame klase unutar niza. On predstavlja pravokutnik koji sjećemo iz slike rabbit-trap.png, te on predstavlja isjećak unutar kojeg se igračev lik, bijeli zec, nalazi u svojoj lijevoj mirnoj (engl. idle) poziciji. Grupa isjećaka </w:t>
+      </w:r>
+      <w:r>
+        <w:rPr>
+          <w:lang w:val="hr-HR"/>
+        </w:rPr>
+        <w:t xml:space="preserve">u trećem i šestom redu niza predstavljaju sve isjećke koji formiraju lijevju i desnu animaciju kretnje. Same po sebi, ovaj niz neće animirati našeg igrača jer nije definirano kada se će se koji element niza pozvati. Unutar Player klase se definira kada će se pozvati koja sličica iz </w:t>
+      </w:r>
+      <w:r>
+        <w:rPr>
+          <w:lang w:val="hr-HR"/>
+        </w:rPr>
+        <w:t>frames niza.</w:t>
+      </w:r>
+      <w:r>
+        <w:rPr>
+          <w:lang w:val="hr-HR"/>
+        </w:rPr>
+        <w:t xml:space="preserve"> </w:t>
+      </w:r>
+    </w:p>
+    <w:p>
+      <w:pPr>
+        <w:rPr>
+          <w:lang w:val="hr-HR"/>
+        </w:rPr>
+      </w:pPr>
+    </w:p>
+    <w:p>
+      <w:pPr>
         <w:rPr>
           <w:noProof/>
         </w:rPr>
@@ -6714,7 +5991,7 @@
           <w:lang w:val="hr-HR"/>
         </w:rPr>
       </w:pPr>
-      <w:hyperlink r:id="rId25" w:history="1">
+      <w:hyperlink r:id="rId27" w:history="1">
         <w:bookmarkStart w:id="17" w:name="_Ref92725805"/>
         <w:r>
           <w:rPr>
@@ -6737,7 +6014,7 @@
           <w:lang w:val="hr-HR"/>
         </w:rPr>
       </w:pPr>
-      <w:hyperlink r:id="rId26" w:history="1">
+      <w:hyperlink r:id="rId28" w:history="1">
         <w:bookmarkStart w:id="18" w:name="_Ref92726762"/>
         <w:r>
           <w:rPr>
@@ -6763,7 +6040,7 @@
           <w:lang w:val="hr-HR"/>
         </w:rPr>
       </w:pPr>
-      <w:hyperlink r:id="rId27" w:history="1">
+      <w:hyperlink r:id="rId29" w:history="1">
         <w:bookmarkStart w:id="19" w:name="_Ref92727335"/>
         <w:r>
           <w:rPr>
@@ -6789,7 +6066,7 @@
           <w:lang w:val="hr-HR"/>
         </w:rPr>
       </w:pPr>
-      <w:hyperlink r:id="rId28" w:history="1">
+      <w:hyperlink r:id="rId30" w:history="1">
         <w:bookmarkStart w:id="20" w:name="_Ref92734222"/>
         <w:r>
           <w:rPr>
@@ -6812,7 +6089,7 @@
           <w:lang w:val="hr-HR"/>
         </w:rPr>
       </w:pPr>
-      <w:hyperlink r:id="rId29" w:history="1">
+      <w:hyperlink r:id="rId31" w:history="1">
         <w:bookmarkStart w:id="21" w:name="_Ref92735730"/>
         <w:r>
           <w:rPr>
@@ -6835,7 +6112,7 @@
           <w:lang w:val="hr-HR"/>
         </w:rPr>
       </w:pPr>
-      <w:hyperlink r:id="rId30" w:history="1">
+      <w:hyperlink r:id="rId32" w:history="1">
         <w:r>
           <w:rPr>
             <w:rStyle w:val="Hyperlink"/>
@@ -6860,7 +6137,7 @@
       </w:pPr>
     </w:p>
     <w:sectPr>
-      <w:footerReference w:type="first" r:id="rId31"/>
+      <w:footerReference w:type="first" r:id="rId33"/>
       <w:pgSz w:w="12240" w:h="15840"/>
       <w:pgMar w:top="1417" w:right="1417" w:bottom="1417" w:left="1417" w:header="720" w:footer="720" w:gutter="0"/>
       <w:pgNumType w:start="1"/>

</xml_diff>

<commit_message>
Small adjustments to word file
</commit_message>
<xml_diff>
--- a/2D platformer igra (JavascriptVisual Studio).docx
+++ b/2D platformer igra (JavascriptVisual Studio).docx
@@ -1490,7 +1490,7 @@
           <w:r>
             <w:fldChar w:fldCharType="separate"/>
           </w:r>
-          <w:hyperlink w:anchor="_Toc93264861" w:history="1">
+          <w:hyperlink w:anchor="_Toc93266098" w:history="1">
             <w:r>
               <w:rPr>
                 <w:rStyle w:val="Hyperlink"/>
@@ -1533,7 +1533,7 @@
                 <w:noProof/>
                 <w:webHidden/>
               </w:rPr>
-              <w:instrText xml:space="preserve"> PAGEREF _Toc93264861 \h </w:instrText>
+              <w:instrText xml:space="preserve"> PAGEREF _Toc93266098 \h </w:instrText>
             </w:r>
             <w:r>
               <w:rPr>
@@ -1578,7 +1578,7 @@
               <w:lang w:eastAsia="hr-HR"/>
             </w:rPr>
           </w:pPr>
-          <w:hyperlink w:anchor="_Toc93264862" w:history="1">
+          <w:hyperlink w:anchor="_Toc93266099" w:history="1">
             <w:r>
               <w:rPr>
                 <w:rStyle w:val="Hyperlink"/>
@@ -1621,7 +1621,7 @@
                 <w:noProof/>
                 <w:webHidden/>
               </w:rPr>
-              <w:instrText xml:space="preserve"> PAGEREF _Toc93264862 \h </w:instrText>
+              <w:instrText xml:space="preserve"> PAGEREF _Toc93266099 \h </w:instrText>
             </w:r>
             <w:r>
               <w:rPr>
@@ -1666,7 +1666,7 @@
               <w:lang w:eastAsia="hr-HR"/>
             </w:rPr>
           </w:pPr>
-          <w:hyperlink w:anchor="_Toc93264863" w:history="1">
+          <w:hyperlink w:anchor="_Toc93266100" w:history="1">
             <w:r>
               <w:rPr>
                 <w:rStyle w:val="Hyperlink"/>
@@ -1709,7 +1709,7 @@
                 <w:noProof/>
                 <w:webHidden/>
               </w:rPr>
-              <w:instrText xml:space="preserve"> PAGEREF _Toc93264863 \h </w:instrText>
+              <w:instrText xml:space="preserve"> PAGEREF _Toc93266100 \h </w:instrText>
             </w:r>
             <w:r>
               <w:rPr>
@@ -1754,7 +1754,7 @@
               <w:lang w:eastAsia="hr-HR"/>
             </w:rPr>
           </w:pPr>
-          <w:hyperlink w:anchor="_Toc93264864" w:history="1">
+          <w:hyperlink w:anchor="_Toc93266101" w:history="1">
             <w:r>
               <w:rPr>
                 <w:rStyle w:val="Hyperlink"/>
@@ -1797,7 +1797,7 @@
                 <w:noProof/>
                 <w:webHidden/>
               </w:rPr>
-              <w:instrText xml:space="preserve"> PAGEREF _Toc93264864 \h </w:instrText>
+              <w:instrText xml:space="preserve"> PAGEREF _Toc93266101 \h </w:instrText>
             </w:r>
             <w:r>
               <w:rPr>
@@ -1842,7 +1842,7 @@
               <w:lang w:eastAsia="hr-HR"/>
             </w:rPr>
           </w:pPr>
-          <w:hyperlink w:anchor="_Toc93264865" w:history="1">
+          <w:hyperlink w:anchor="_Toc93266102" w:history="1">
             <w:r>
               <w:rPr>
                 <w:rStyle w:val="Hyperlink"/>
@@ -1885,7 +1885,7 @@
                 <w:noProof/>
                 <w:webHidden/>
               </w:rPr>
-              <w:instrText xml:space="preserve"> PAGEREF _Toc93264865 \h </w:instrText>
+              <w:instrText xml:space="preserve"> PAGEREF _Toc93266102 \h </w:instrText>
             </w:r>
             <w:r>
               <w:rPr>
@@ -1930,7 +1930,7 @@
               <w:lang w:eastAsia="hr-HR"/>
             </w:rPr>
           </w:pPr>
-          <w:hyperlink w:anchor="_Toc93264866" w:history="1">
+          <w:hyperlink w:anchor="_Toc93266103" w:history="1">
             <w:r>
               <w:rPr>
                 <w:rStyle w:val="Hyperlink"/>
@@ -1973,7 +1973,7 @@
                 <w:noProof/>
                 <w:webHidden/>
               </w:rPr>
-              <w:instrText xml:space="preserve"> PAGEREF _Toc93264866 \h </w:instrText>
+              <w:instrText xml:space="preserve"> PAGEREF _Toc93266103 \h </w:instrText>
             </w:r>
             <w:r>
               <w:rPr>
@@ -2018,7 +2018,7 @@
               <w:lang w:eastAsia="hr-HR"/>
             </w:rPr>
           </w:pPr>
-          <w:hyperlink w:anchor="_Toc93264867" w:history="1">
+          <w:hyperlink w:anchor="_Toc93266104" w:history="1">
             <w:r>
               <w:rPr>
                 <w:rStyle w:val="Hyperlink"/>
@@ -2061,7 +2061,7 @@
                 <w:noProof/>
                 <w:webHidden/>
               </w:rPr>
-              <w:instrText xml:space="preserve"> PAGEREF _Toc93264867 \h </w:instrText>
+              <w:instrText xml:space="preserve"> PAGEREF _Toc93266104 \h </w:instrText>
             </w:r>
             <w:r>
               <w:rPr>
@@ -2106,7 +2106,7 @@
               <w:lang w:eastAsia="hr-HR"/>
             </w:rPr>
           </w:pPr>
-          <w:hyperlink w:anchor="_Toc93264868" w:history="1">
+          <w:hyperlink w:anchor="_Toc93266105" w:history="1">
             <w:r>
               <w:rPr>
                 <w:rStyle w:val="Hyperlink"/>
@@ -2149,7 +2149,7 @@
                 <w:noProof/>
                 <w:webHidden/>
               </w:rPr>
-              <w:instrText xml:space="preserve"> PAGEREF _Toc93264868 \h </w:instrText>
+              <w:instrText xml:space="preserve"> PAGEREF _Toc93266105 \h </w:instrText>
             </w:r>
             <w:r>
               <w:rPr>
@@ -2194,7 +2194,7 @@
               <w:lang w:eastAsia="hr-HR"/>
             </w:rPr>
           </w:pPr>
-          <w:hyperlink w:anchor="_Toc93264869" w:history="1">
+          <w:hyperlink w:anchor="_Toc93266106" w:history="1">
             <w:r>
               <w:rPr>
                 <w:rStyle w:val="Hyperlink"/>
@@ -2237,7 +2237,7 @@
                 <w:noProof/>
                 <w:webHidden/>
               </w:rPr>
-              <w:instrText xml:space="preserve"> PAGEREF _Toc93264869 \h </w:instrText>
+              <w:instrText xml:space="preserve"> PAGEREF _Toc93266106 \h </w:instrText>
             </w:r>
             <w:r>
               <w:rPr>
@@ -2282,7 +2282,7 @@
               <w:lang w:eastAsia="hr-HR"/>
             </w:rPr>
           </w:pPr>
-          <w:hyperlink w:anchor="_Toc93264870" w:history="1">
+          <w:hyperlink w:anchor="_Toc93266107" w:history="1">
             <w:r>
               <w:rPr>
                 <w:rStyle w:val="Hyperlink"/>
@@ -2325,7 +2325,7 @@
                 <w:noProof/>
                 <w:webHidden/>
               </w:rPr>
-              <w:instrText xml:space="preserve"> PAGEREF _Toc93264870 \h </w:instrText>
+              <w:instrText xml:space="preserve"> PAGEREF _Toc93266107 \h </w:instrText>
             </w:r>
             <w:r>
               <w:rPr>
@@ -2345,7 +2345,7 @@
                 <w:noProof/>
                 <w:webHidden/>
               </w:rPr>
-              <w:t>7</w:t>
+              <w:t>8</w:t>
             </w:r>
             <w:r>
               <w:rPr>
@@ -2370,7 +2370,7 @@
               <w:lang w:eastAsia="hr-HR"/>
             </w:rPr>
           </w:pPr>
-          <w:hyperlink w:anchor="_Toc93264871" w:history="1">
+          <w:hyperlink w:anchor="_Toc93266108" w:history="1">
             <w:r>
               <w:rPr>
                 <w:rStyle w:val="Hyperlink"/>
@@ -2413,7 +2413,7 @@
                 <w:noProof/>
                 <w:webHidden/>
               </w:rPr>
-              <w:instrText xml:space="preserve"> PAGEREF _Toc93264871 \h </w:instrText>
+              <w:instrText xml:space="preserve"> PAGEREF _Toc93266108 \h </w:instrText>
             </w:r>
             <w:r>
               <w:rPr>
@@ -2433,7 +2433,7 @@
                 <w:noProof/>
                 <w:webHidden/>
               </w:rPr>
-              <w:t>7</w:t>
+              <w:t>8</w:t>
             </w:r>
             <w:r>
               <w:rPr>
@@ -2458,7 +2458,7 @@
               <w:lang w:eastAsia="hr-HR"/>
             </w:rPr>
           </w:pPr>
-          <w:hyperlink w:anchor="_Toc93264872" w:history="1">
+          <w:hyperlink w:anchor="_Toc93266109" w:history="1">
             <w:r>
               <w:rPr>
                 <w:rStyle w:val="Hyperlink"/>
@@ -2501,7 +2501,7 @@
                 <w:noProof/>
                 <w:webHidden/>
               </w:rPr>
-              <w:instrText xml:space="preserve"> PAGEREF _Toc93264872 \h </w:instrText>
+              <w:instrText xml:space="preserve"> PAGEREF _Toc93266109 \h </w:instrText>
             </w:r>
             <w:r>
               <w:rPr>
@@ -2521,7 +2521,7 @@
                 <w:noProof/>
                 <w:webHidden/>
               </w:rPr>
-              <w:t>7</w:t>
+              <w:t>8</w:t>
             </w:r>
             <w:r>
               <w:rPr>
@@ -2546,7 +2546,7 @@
               <w:lang w:eastAsia="hr-HR"/>
             </w:rPr>
           </w:pPr>
-          <w:hyperlink w:anchor="_Toc93264873" w:history="1">
+          <w:hyperlink w:anchor="_Toc93266110" w:history="1">
             <w:r>
               <w:rPr>
                 <w:rStyle w:val="Hyperlink"/>
@@ -2589,7 +2589,7 @@
                 <w:noProof/>
                 <w:webHidden/>
               </w:rPr>
-              <w:instrText xml:space="preserve"> PAGEREF _Toc93264873 \h </w:instrText>
+              <w:instrText xml:space="preserve"> PAGEREF _Toc93266110 \h </w:instrText>
             </w:r>
             <w:r>
               <w:rPr>
@@ -2609,7 +2609,7 @@
                 <w:noProof/>
                 <w:webHidden/>
               </w:rPr>
-              <w:t>7</w:t>
+              <w:t>9</w:t>
             </w:r>
             <w:r>
               <w:rPr>
@@ -2634,7 +2634,7 @@
               <w:lang w:eastAsia="hr-HR"/>
             </w:rPr>
           </w:pPr>
-          <w:hyperlink w:anchor="_Toc93264874" w:history="1">
+          <w:hyperlink w:anchor="_Toc93266111" w:history="1">
             <w:r>
               <w:rPr>
                 <w:rStyle w:val="Hyperlink"/>
@@ -2677,7 +2677,7 @@
                 <w:noProof/>
                 <w:webHidden/>
               </w:rPr>
-              <w:instrText xml:space="preserve"> PAGEREF _Toc93264874 \h </w:instrText>
+              <w:instrText xml:space="preserve"> PAGEREF _Toc93266111 \h </w:instrText>
             </w:r>
             <w:r>
               <w:rPr>
@@ -2697,7 +2697,7 @@
                 <w:noProof/>
                 <w:webHidden/>
               </w:rPr>
-              <w:t>13</w:t>
+              <w:t>16</w:t>
             </w:r>
             <w:r>
               <w:rPr>
@@ -2722,7 +2722,7 @@
               <w:lang w:eastAsia="hr-HR"/>
             </w:rPr>
           </w:pPr>
-          <w:hyperlink w:anchor="_Toc93264875" w:history="1">
+          <w:hyperlink w:anchor="_Toc93266112" w:history="1">
             <w:r>
               <w:rPr>
                 <w:rStyle w:val="Hyperlink"/>
@@ -2765,7 +2765,7 @@
                 <w:noProof/>
                 <w:webHidden/>
               </w:rPr>
-              <w:instrText xml:space="preserve"> PAGEREF _Toc93264875 \h </w:instrText>
+              <w:instrText xml:space="preserve"> PAGEREF _Toc93266112 \h </w:instrText>
             </w:r>
             <w:r>
               <w:rPr>
@@ -2785,7 +2785,7 @@
                 <w:noProof/>
                 <w:webHidden/>
               </w:rPr>
-              <w:t>15</w:t>
+              <w:t>17</w:t>
             </w:r>
             <w:r>
               <w:rPr>
@@ -2810,7 +2810,7 @@
               <w:lang w:eastAsia="hr-HR"/>
             </w:rPr>
           </w:pPr>
-          <w:hyperlink w:anchor="_Toc93264876" w:history="1">
+          <w:hyperlink w:anchor="_Toc93266113" w:history="1">
             <w:r>
               <w:rPr>
                 <w:rStyle w:val="Hyperlink"/>
@@ -2853,7 +2853,7 @@
                 <w:noProof/>
                 <w:webHidden/>
               </w:rPr>
-              <w:instrText xml:space="preserve"> PAGEREF _Toc93264876 \h </w:instrText>
+              <w:instrText xml:space="preserve"> PAGEREF _Toc93266113 \h </w:instrText>
             </w:r>
             <w:r>
               <w:rPr>
@@ -2873,7 +2873,7 @@
                 <w:noProof/>
                 <w:webHidden/>
               </w:rPr>
-              <w:t>15</w:t>
+              <w:t>17</w:t>
             </w:r>
             <w:r>
               <w:rPr>
@@ -2898,7 +2898,7 @@
               <w:lang w:eastAsia="hr-HR"/>
             </w:rPr>
           </w:pPr>
-          <w:hyperlink w:anchor="_Toc93264877" w:history="1">
+          <w:hyperlink w:anchor="_Toc93266114" w:history="1">
             <w:r>
               <w:rPr>
                 <w:rStyle w:val="Hyperlink"/>
@@ -2941,7 +2941,7 @@
                 <w:noProof/>
                 <w:webHidden/>
               </w:rPr>
-              <w:instrText xml:space="preserve"> PAGEREF _Toc93264877 \h </w:instrText>
+              <w:instrText xml:space="preserve"> PAGEREF _Toc93266114 \h </w:instrText>
             </w:r>
             <w:r>
               <w:rPr>
@@ -2961,7 +2961,7 @@
                 <w:noProof/>
                 <w:webHidden/>
               </w:rPr>
-              <w:t>20</w:t>
+              <w:t>23</w:t>
             </w:r>
             <w:r>
               <w:rPr>
@@ -2985,7 +2985,7 @@
               <w:lang w:eastAsia="hr-HR"/>
             </w:rPr>
           </w:pPr>
-          <w:hyperlink w:anchor="_Toc93264878" w:history="1">
+          <w:hyperlink w:anchor="_Toc93266115" w:history="1">
             <w:r>
               <w:rPr>
                 <w:rStyle w:val="Hyperlink"/>
@@ -3012,7 +3012,7 @@
                 <w:noProof/>
                 <w:webHidden/>
               </w:rPr>
-              <w:instrText xml:space="preserve"> PAGEREF _Toc93264878 \h </w:instrText>
+              <w:instrText xml:space="preserve"> PAGEREF _Toc93266115 \h </w:instrText>
             </w:r>
             <w:r>
               <w:rPr>
@@ -3032,7 +3032,7 @@
                 <w:noProof/>
                 <w:webHidden/>
               </w:rPr>
-              <w:t>29</w:t>
+              <w:t>32</w:t>
             </w:r>
             <w:r>
               <w:rPr>
@@ -3073,7 +3073,7 @@
       <w:pPr>
         <w:pStyle w:val="Heading1"/>
       </w:pPr>
-      <w:bookmarkStart w:id="0" w:name="_Toc93264861"/>
+      <w:bookmarkStart w:id="0" w:name="_Toc93266098"/>
       <w:r>
         <w:lastRenderedPageBreak/>
         <w:t>Uvod</w:t>
@@ -3099,7 +3099,7 @@
       <w:pPr>
         <w:pStyle w:val="Heading2"/>
       </w:pPr>
-      <w:bookmarkStart w:id="1" w:name="_Toc93264862"/>
+      <w:bookmarkStart w:id="1" w:name="_Toc93266099"/>
       <w:r>
         <w:t>Opis Seminara</w:t>
       </w:r>
@@ -3162,7 +3162,7 @@
       <w:pPr>
         <w:pStyle w:val="Heading2"/>
       </w:pPr>
-      <w:bookmarkStart w:id="2" w:name="_Toc93264863"/>
+      <w:bookmarkStart w:id="2" w:name="_Toc93266100"/>
       <w:proofErr w:type="spellStart"/>
       <w:r>
         <w:t>Visual</w:t>
@@ -3442,7 +3442,11 @@
         <w:t>svojih bogatih mogućnosti</w:t>
       </w:r>
       <w:r>
-        <w:t xml:space="preserve">. Također promovira dobru praksu pisanja urednog i čitljivog koda pomoću automatskog uvlačenja, zatvaranja zagrada, itd. Također omogućuje suradnju članova tima preko ugrađene </w:t>
+        <w:t xml:space="preserve">. Također </w:t>
+      </w:r>
+      <w:r>
+        <w:lastRenderedPageBreak/>
+        <w:t xml:space="preserve">promovira dobru praksu pisanja urednog i čitljivog koda pomoću automatskog uvlačenja, zatvaranja zagrada, itd. Također omogućuje suradnju članova tima preko ugrađene </w:t>
       </w:r>
       <w:proofErr w:type="spellStart"/>
       <w:r>
@@ -3491,7 +3495,6 @@
         <w:rPr>
           <w:noProof/>
         </w:rPr>
-        <w:lastRenderedPageBreak/>
         <w:drawing>
           <wp:inline distT="0" distB="0" distL="0" distR="0" wp14:anchorId="6AD343C2" wp14:editId="5E8E9369">
             <wp:extent cx="3333750" cy="1875279"/>
@@ -3612,7 +3615,7 @@
       <w:pPr>
         <w:pStyle w:val="Heading2"/>
       </w:pPr>
-      <w:bookmarkStart w:id="3" w:name="_Toc93264864"/>
+      <w:bookmarkStart w:id="3" w:name="_Toc93266101"/>
       <w:r>
         <w:t>JavaScript</w:t>
       </w:r>
@@ -3869,6 +3872,7 @@
           <w:iCs/>
           <w:szCs w:val="24"/>
         </w:rPr>
+        <w:lastRenderedPageBreak/>
         <w:t>JavaScript na strani poslužitelja</w:t>
       </w:r>
       <w:r>
@@ -3893,7 +3897,6 @@
         <w:rPr>
           <w:noProof/>
         </w:rPr>
-        <w:lastRenderedPageBreak/>
         <w:drawing>
           <wp:inline distT="0" distB="0" distL="0" distR="0" wp14:anchorId="11E68D11" wp14:editId="4A7AC466">
             <wp:extent cx="1924050" cy="1924050"/>
@@ -4116,7 +4119,11 @@
     </w:p>
     <w:p>
       <w:r>
-        <w:t>HTML je jezik koji se koristi za opis dokumenata i nema dinamičnih elemenata. Ukazala se potreba za uvođenje dinamičnog načina stvaranja HTML elemenata i stvaranje interaktivnog sadržaja u HTML-u. Danas za to postoji mnogo tehnologija, no u ovome radu je najinteresantnija</w:t>
+        <w:t xml:space="preserve">HTML je jezik koji se koristi za opis dokumenata i nema dinamičnih elemenata. Ukazala se potreba za uvođenje dinamičnog načina stvaranja HTML elemenata i stvaranje interaktivnog sadržaja u </w:t>
+      </w:r>
+      <w:r>
+        <w:lastRenderedPageBreak/>
+        <w:t>HTML-u. Danas za to postoji mnogo tehnologija, no u ovome radu je najinteresantnija</w:t>
       </w:r>
       <w:r>
         <w:t xml:space="preserve"> skupina takozvanih klijentskih jezika.</w:t>
@@ -4142,7 +4149,46 @@
       </w:r>
       <w:proofErr w:type="spellEnd"/>
       <w:r>
-        <w:t xml:space="preserve"> Model (DOM) je model za prikaz i interakciju s objektima u HTML dokumentu. Omogućava jednoznačan i jednostavan pristup dijelovima HTML dokumenta te rukovanje njegovim dijelovima, npr. elementi u HTML dokumentu. JavaScript definira svoj DOM u obliku hijerarhijske strukture prikazane na </w:t>
+        <w:t xml:space="preserve"> Model (DOM) je model za prikaz i interakciju s objektima u HTML dokumentu. Omogućava jednoznačan i jednostavan pristup dijelovima HTML dokumenta te rukovanje njegovim dijelovima, npr. elementi u HTML dokumentu. JavaScript definira svoj DOM u obliku hijerarhijske strukture prikazane </w:t>
+      </w:r>
+      <w:r>
+        <w:t xml:space="preserve">na </w:t>
+      </w:r>
+      <w:r>
+        <w:fldChar w:fldCharType="begin"/>
+      </w:r>
+      <w:r>
+        <w:instrText xml:space="preserve"> REF _Ref93266002 \h </w:instrText>
+      </w:r>
+      <w:r>
+        <w:fldChar w:fldCharType="separate"/>
+      </w:r>
+      <w:r>
+        <w:t>slici</w:t>
+      </w:r>
+      <w:r>
+        <w:t xml:space="preserve"> </w:t>
+      </w:r>
+      <w:r>
+        <w:rPr>
+          <w:noProof/>
+        </w:rPr>
+        <w:t>1</w:t>
+      </w:r>
+      <w:r>
+        <w:t>.</w:t>
+      </w:r>
+      <w:r>
+        <w:rPr>
+          <w:noProof/>
+        </w:rPr>
+        <w:t>3</w:t>
+      </w:r>
+      <w:r>
+        <w:fldChar w:fldCharType="end"/>
+      </w:r>
+      <w:r>
+        <w:t>.</w:t>
       </w:r>
     </w:p>
     <w:p>
@@ -4154,7 +4200,6 @@
         <w:rPr>
           <w:noProof/>
         </w:rPr>
-        <w:lastRenderedPageBreak/>
         <w:drawing>
           <wp:inline distT="0" distB="0" distL="0" distR="0" wp14:anchorId="7E80C3F2" wp14:editId="3B4C521D">
             <wp:extent cx="5048250" cy="3463438"/>
@@ -4196,6 +4241,7 @@
       <w:pPr>
         <w:pStyle w:val="Caption"/>
       </w:pPr>
+      <w:bookmarkStart w:id="4" w:name="_Ref93266002"/>
       <w:r>
         <w:t xml:space="preserve">Slika </w:t>
       </w:r>
@@ -4238,6 +4284,7 @@
       <w:r>
         <w:fldChar w:fldCharType="end"/>
       </w:r>
+      <w:bookmarkEnd w:id="4"/>
       <w:r>
         <w:t xml:space="preserve"> JavaScript DOM</w:t>
       </w:r>
@@ -4263,12 +4310,12 @@
       <w:pPr>
         <w:pStyle w:val="Heading1"/>
       </w:pPr>
-      <w:bookmarkStart w:id="4" w:name="_Toc93264865"/>
+      <w:bookmarkStart w:id="5" w:name="_Toc93266102"/>
       <w:r>
         <w:lastRenderedPageBreak/>
         <w:t>Opis igre</w:t>
       </w:r>
-      <w:bookmarkEnd w:id="4"/>
+      <w:bookmarkEnd w:id="5"/>
     </w:p>
     <w:p>
       <w:r>
@@ -4279,11 +4326,11 @@
       <w:pPr>
         <w:pStyle w:val="Heading2"/>
       </w:pPr>
-      <w:bookmarkStart w:id="5" w:name="_Toc93264866"/>
+      <w:bookmarkStart w:id="6" w:name="_Toc93266103"/>
       <w:r>
         <w:t>Funkcionalni zahtjevi</w:t>
       </w:r>
-      <w:bookmarkEnd w:id="5"/>
+      <w:bookmarkEnd w:id="6"/>
     </w:p>
     <w:p>
       <w:r>
@@ -4301,7 +4348,6 @@
     <w:p>
       <w:pPr>
         <w:pStyle w:val="Caption"/>
-        <w:keepNext/>
       </w:pPr>
       <w:r>
         <w:t xml:space="preserve">Tablica </w:t>
@@ -4633,7 +4679,7 @@
       <w:pPr>
         <w:pStyle w:val="Heading2"/>
       </w:pPr>
-      <w:bookmarkStart w:id="6" w:name="_Toc93264867"/>
+      <w:bookmarkStart w:id="7" w:name="_Toc93266104"/>
       <w:r>
         <w:t>Use-</w:t>
       </w:r>
@@ -4645,7 +4691,7 @@
       <w:r>
         <w:t xml:space="preserve"> dijagram</w:t>
       </w:r>
-      <w:bookmarkEnd w:id="6"/>
+      <w:bookmarkEnd w:id="7"/>
     </w:p>
     <w:p>
       <w:r>
@@ -4669,6 +4715,7 @@
         <w:rPr>
           <w:noProof/>
         </w:rPr>
+        <w:lastRenderedPageBreak/>
         <w:drawing>
           <wp:inline distT="0" distB="0" distL="0" distR="0" wp14:anchorId="3F507E4F" wp14:editId="0CF21A0B">
             <wp:extent cx="3619500" cy="2937769"/>
@@ -4747,12 +4794,11 @@
       <w:pPr>
         <w:pStyle w:val="Heading2"/>
       </w:pPr>
-      <w:bookmarkStart w:id="7" w:name="_Toc93264868"/>
-      <w:r>
-        <w:lastRenderedPageBreak/>
+      <w:bookmarkStart w:id="8" w:name="_Toc93266105"/>
+      <w:r>
         <w:t>Stanja igre</w:t>
       </w:r>
-      <w:bookmarkEnd w:id="7"/>
+      <w:bookmarkEnd w:id="8"/>
     </w:p>
     <w:p>
       <w:r>
@@ -4772,11 +4818,11 @@
       <w:pPr>
         <w:pStyle w:val="Heading2"/>
       </w:pPr>
-      <w:bookmarkStart w:id="8" w:name="_Toc93264869"/>
+      <w:bookmarkStart w:id="9" w:name="_Toc93266106"/>
       <w:r>
         <w:t>Slike objekata</w:t>
       </w:r>
-      <w:bookmarkEnd w:id="8"/>
+      <w:bookmarkEnd w:id="9"/>
     </w:p>
     <w:p>
       <w:pPr>
@@ -4879,6 +4925,7 @@
         <w:rPr>
           <w:noProof/>
         </w:rPr>
+        <w:lastRenderedPageBreak/>
         <w:drawing>
           <wp:inline distT="0" distB="0" distL="0" distR="0" wp14:anchorId="22782627" wp14:editId="1ED3D595">
             <wp:extent cx="4724400" cy="4750518"/>
@@ -4919,9 +4966,8 @@
     <w:p>
       <w:pPr>
         <w:pStyle w:val="Caption"/>
-        <w:jc w:val="both"/>
-      </w:pPr>
-      <w:bookmarkStart w:id="9" w:name="_Ref92737633"/>
+      </w:pPr>
+      <w:bookmarkStart w:id="10" w:name="_Ref92737633"/>
       <w:r>
         <w:t xml:space="preserve">Slika </w:t>
       </w:r>
@@ -4964,7 +5010,7 @@
       <w:r>
         <w:fldChar w:fldCharType="end"/>
       </w:r>
-      <w:bookmarkEnd w:id="9"/>
+      <w:bookmarkEnd w:id="10"/>
       <w:r>
         <w:t xml:space="preserve"> Sadržaj datoteke rabbit-trap.png</w:t>
       </w:r>
@@ -4973,12 +5019,12 @@
       <w:pPr>
         <w:pStyle w:val="Heading1"/>
       </w:pPr>
-      <w:bookmarkStart w:id="10" w:name="_Toc93264870"/>
+      <w:bookmarkStart w:id="11" w:name="_Toc93266107"/>
       <w:r>
         <w:lastRenderedPageBreak/>
         <w:t>Praktični dio seminara</w:t>
       </w:r>
-      <w:bookmarkEnd w:id="10"/>
+      <w:bookmarkEnd w:id="11"/>
     </w:p>
     <w:p>
       <w:r>
@@ -4997,11 +5043,11 @@
       <w:pPr>
         <w:pStyle w:val="Heading2"/>
       </w:pPr>
-      <w:bookmarkStart w:id="11" w:name="_Toc93264871"/>
+      <w:bookmarkStart w:id="12" w:name="_Toc93266108"/>
       <w:r>
         <w:t>Kratak opis igre</w:t>
       </w:r>
-      <w:bookmarkEnd w:id="11"/>
+      <w:bookmarkEnd w:id="12"/>
     </w:p>
     <w:p>
       <w:proofErr w:type="spellStart"/>
@@ -5017,11 +5063,11 @@
       <w:pPr>
         <w:pStyle w:val="Heading2"/>
       </w:pPr>
-      <w:bookmarkStart w:id="12" w:name="_Toc93264872"/>
+      <w:bookmarkStart w:id="13" w:name="_Toc93266109"/>
       <w:r>
         <w:t>Strukturna organizacija igre</w:t>
       </w:r>
-      <w:bookmarkEnd w:id="12"/>
+      <w:bookmarkEnd w:id="13"/>
     </w:p>
     <w:p>
       <w:r>
@@ -5181,6 +5227,7 @@
     </w:p>
     <w:p>
       <w:r>
+        <w:lastRenderedPageBreak/>
         <w:t xml:space="preserve">Direktorij imena 08 je finalna verzija igrice, te je ona postavljena kao zadana (engl. </w:t>
       </w:r>
       <w:proofErr w:type="spellStart"/>
@@ -5205,11 +5252,11 @@
       <w:pPr>
         <w:pStyle w:val="Heading2"/>
       </w:pPr>
-      <w:bookmarkStart w:id="13" w:name="_Toc93264873"/>
+      <w:bookmarkStart w:id="14" w:name="_Toc93266110"/>
       <w:r>
         <w:t>Main.js</w:t>
       </w:r>
-      <w:bookmarkEnd w:id="13"/>
+      <w:bookmarkEnd w:id="14"/>
     </w:p>
     <w:p>
       <w:r>
@@ -5254,11 +5301,7 @@
       </w:r>
       <w:proofErr w:type="spellEnd"/>
       <w:r>
-        <w:t xml:space="preserve">() funkciju kako bi se funkcije za kreiranje svijeta i pokretanje igre tek pokrenule nakon što se uspješno učita </w:t>
-      </w:r>
-      <w:r>
-        <w:lastRenderedPageBreak/>
-        <w:t xml:space="preserve">JSON i konvertira u JavaScript objekt, i nakon što se </w:t>
+        <w:t xml:space="preserve">() funkciju kako bi se funkcije za kreiranje svijeta i pokretanje igre tek pokrenule nakon što se uspješno učita JSON i konvertira u JavaScript objekt, i nakon što se </w:t>
       </w:r>
       <w:proofErr w:type="spellStart"/>
       <w:r>
@@ -5376,40 +5419,40 @@
         </w:drawing>
       </w:r>
     </w:p>
-    <w:p/>
-    <w:p/>
-    <w:p/>
-    <w:p>
-      <w:proofErr w:type="spellStart"/>
+    <w:p>
+      <w:proofErr w:type="spellStart"/>
+      <w:r>
+        <w:t>Resize</w:t>
+      </w:r>
+      <w:proofErr w:type="spellEnd"/>
+      <w:r>
+        <w:t xml:space="preserve"> funkcija unutar </w:t>
+      </w:r>
+      <w:proofErr w:type="spellStart"/>
+      <w:r>
+        <w:t>main</w:t>
+      </w:r>
+      <w:proofErr w:type="spellEnd"/>
+      <w:r>
+        <w:t xml:space="preserve"> poziva funkciju </w:t>
+      </w:r>
+      <w:proofErr w:type="spellStart"/>
+      <w:r>
+        <w:t>resize</w:t>
+      </w:r>
+      <w:proofErr w:type="spellEnd"/>
+      <w:r>
+        <w:t xml:space="preserve"> koja se nalazi unutar Display.js. Pokreće se samo kada se izvrši potrebni događaj (engl. event) u ovom slučaju </w:t>
+      </w:r>
+      <w:r>
+        <w:t>kada se promjeni veličina prozor web preglednika.</w:t>
+      </w:r>
+      <w:r>
+        <w:t xml:space="preserve"> Unutar nje se mijenja veličina platna, te time i svih elemenata koji se nalaze </w:t>
+      </w:r>
       <w:r>
         <w:lastRenderedPageBreak/>
-        <w:t>Resize</w:t>
-      </w:r>
-      <w:proofErr w:type="spellEnd"/>
-      <w:r>
-        <w:t xml:space="preserve"> funkcija unutar </w:t>
-      </w:r>
-      <w:proofErr w:type="spellStart"/>
-      <w:r>
-        <w:t>main</w:t>
-      </w:r>
-      <w:proofErr w:type="spellEnd"/>
-      <w:r>
-        <w:t xml:space="preserve"> poziva funkciju </w:t>
-      </w:r>
-      <w:proofErr w:type="spellStart"/>
-      <w:r>
-        <w:t>resize</w:t>
-      </w:r>
-      <w:proofErr w:type="spellEnd"/>
-      <w:r>
-        <w:t xml:space="preserve"> koja se nalazi unutar Display.js. Pokreće se samo kada se izvrši potrebni događaj (engl. event) u ovom slučaju </w:t>
-      </w:r>
-      <w:r>
-        <w:t>kada se promjeni veličina prozor web preglednika.</w:t>
-      </w:r>
-      <w:r>
-        <w:t xml:space="preserve"> Unutar nje se mijenja veličina platna, te time i svih elemenata koji se nalaze unutar platna (mrkve, igrač, platforme, itd.)</w:t>
+        <w:t>unutar platna (mrkve, igrač, platforme, itd.)</w:t>
       </w:r>
       <w:r>
         <w:t>. Također se mijenja i veličina brojača sakupljenih mrkva.</w:t>
@@ -5506,9 +5549,8 @@
     <w:p>
       <w:pPr>
         <w:pStyle w:val="Caption"/>
-        <w:jc w:val="both"/>
-      </w:pPr>
-      <w:bookmarkStart w:id="14" w:name="_Ref92897813"/>
+      </w:pPr>
+      <w:bookmarkStart w:id="15" w:name="_Ref92897813"/>
       <w:r>
         <w:t xml:space="preserve">Slika </w:t>
       </w:r>
@@ -5551,7 +5593,7 @@
       <w:r>
         <w:fldChar w:fldCharType="end"/>
       </w:r>
-      <w:bookmarkEnd w:id="14"/>
+      <w:bookmarkEnd w:id="15"/>
       <w:r>
         <w:t xml:space="preserve"> Igrač bez vertikalnog pomaka</w:t>
       </w:r>
@@ -5602,13 +5644,7 @@
         <w:fldChar w:fldCharType="separate"/>
       </w:r>
       <w:r>
-        <w:t>slic</w:t>
-      </w:r>
-      <w:r>
-        <w:t>i</w:t>
-      </w:r>
-      <w:r>
-        <w:t xml:space="preserve"> </w:t>
+        <w:t xml:space="preserve">slici </w:t>
       </w:r>
       <w:r>
         <w:rPr>
@@ -5637,6 +5673,7 @@
         <w:rPr>
           <w:noProof/>
         </w:rPr>
+        <w:lastRenderedPageBreak/>
         <w:drawing>
           <wp:inline distT="0" distB="0" distL="0" distR="0" wp14:anchorId="26824A9D" wp14:editId="7882E849">
             <wp:extent cx="5972810" cy="6092825"/>
@@ -5757,7 +5794,11 @@
       </w:r>
       <w:proofErr w:type="spellEnd"/>
       <w:r>
-        <w:t xml:space="preserve"> predstavljaju lokaciju pojedine mrkve u svijetu, tj. predstavljaju u kojem stupcu i kojem retku u svijetu se nalazi pojedina mrkva.</w:t>
+        <w:t xml:space="preserve"> </w:t>
+      </w:r>
+      <w:r>
+        <w:lastRenderedPageBreak/>
+        <w:t>predstavljaju lokaciju pojedine mrkve u svijetu, tj. predstavljaju u kojem stupcu i kojem retku u svijetu se nalazi pojedina mrkva.</w:t>
       </w:r>
     </w:p>
     <w:p>
@@ -5765,7 +5806,6 @@
         <w:rPr>
           <w:noProof/>
         </w:rPr>
-        <w:lastRenderedPageBreak/>
         <w:drawing>
           <wp:inline distT="0" distB="0" distL="0" distR="0" wp14:anchorId="06077407" wp14:editId="66FAEFDB">
             <wp:extent cx="5819775" cy="3238500"/>
@@ -5869,10 +5909,7 @@
       </w:r>
       <w:proofErr w:type="spellEnd"/>
       <w:r>
-        <w:t xml:space="preserve"> unutar sebe ima 8 stupaca. To znači da svaki redak slike ima u stupaca. Ako želimo isjeći gornje lijevi kut slike, vrijednost</w:t>
-      </w:r>
-      <w:r>
-        <w:t xml:space="preserve"> unutar </w:t>
+        <w:t xml:space="preserve"> unutar sebe ima 8 stupaca. To znači da svaki redak slike ima u stupaca. Ako želimo isjeći gornje lijevi kut slike, vrijednost unutar </w:t>
       </w:r>
       <w:proofErr w:type="spellStart"/>
       <w:r>
@@ -5929,61 +5966,58 @@
     <w:p>
       <w:proofErr w:type="spellStart"/>
       <w:r>
+        <w:lastRenderedPageBreak/>
         <w:t>graphical_map</w:t>
       </w:r>
       <w:proofErr w:type="spellEnd"/>
       <w:r>
+        <w:t xml:space="preserve"> i </w:t>
+      </w:r>
+      <w:proofErr w:type="spellStart"/>
+      <w:r>
+        <w:t>collision_map</w:t>
+      </w:r>
+      <w:proofErr w:type="spellEnd"/>
+      <w:r>
+        <w:t xml:space="preserve"> su ručno napisani nizovi, te su </w:t>
+      </w:r>
+      <w:r>
+        <w:t xml:space="preserve">vrlo </w:t>
+      </w:r>
+      <w:r>
+        <w:t xml:space="preserve">usko povezani, jer </w:t>
+      </w:r>
+      <w:r>
+        <w:t>svijet treba biti igraču intuitivan. Ako nacrtamo platformu na koju igrač intuitivno misli da može skočiti, moramo mu osigurati da se kolizija s tom platformom odvija kao što je i pretpostavio</w:t>
+      </w:r>
+      <w:r>
+        <w:t>, i jednostavno n</w:t>
+      </w:r>
+      <w:r>
+        <w:t>e bi imalo smisla da igrač može propadati ili kretati se kroz zidove jer smo krivo postavili koliziju za prikazanu sliku.</w:t>
+      </w:r>
+    </w:p>
+    <w:p>
+      <w:pPr>
+        <w:pStyle w:val="Heading2"/>
+      </w:pPr>
+      <w:bookmarkStart w:id="16" w:name="_Toc93266111"/>
+      <w:r>
+        <w:t>Display.js</w:t>
+      </w:r>
+      <w:bookmarkEnd w:id="16"/>
+    </w:p>
+    <w:p>
+      <w:r>
+        <w:t>Unutar Display.js datoteke se nalaze funkcije za crtanje svijeta i objekata u njemu, te funkcija za promjenu veličine.</w:t>
+      </w:r>
+      <w:r>
         <w:t xml:space="preserve"> </w:t>
       </w:r>
-      <w:r>
-        <w:t xml:space="preserve">i </w:t>
-      </w:r>
-      <w:proofErr w:type="spellStart"/>
-      <w:r>
-        <w:t>collision_map</w:t>
-      </w:r>
-      <w:proofErr w:type="spellEnd"/>
-      <w:r>
-        <w:t xml:space="preserve"> su ručno napisani nizovi, te su </w:t>
-      </w:r>
-      <w:r>
-        <w:t xml:space="preserve">vrlo </w:t>
-      </w:r>
-      <w:r>
-        <w:t xml:space="preserve">usko povezani, jer </w:t>
-      </w:r>
-      <w:r>
-        <w:t>svijet treba biti igraču intuitivan. Ako nacrtamo platformu na koju igrač intuitivno misli da može skočiti, moramo mu osigurati da se kolizija s tom platformom odvija kao što je i pretpostavio</w:t>
-      </w:r>
-      <w:r>
-        <w:t>, i jednostavno n</w:t>
-      </w:r>
-      <w:r>
-        <w:t>e bi imalo smisla da igrač može propadati ili kretati se kroz zidove jer smo krivo postavili koliziju za prikazanu sliku.</w:t>
-      </w:r>
-    </w:p>
-    <w:p>
-      <w:pPr>
-        <w:pStyle w:val="Heading2"/>
-      </w:pPr>
-      <w:bookmarkStart w:id="15" w:name="_Toc93264874"/>
-      <w:r>
-        <w:t>Display.js</w:t>
-      </w:r>
-      <w:bookmarkEnd w:id="15"/>
-    </w:p>
-    <w:p>
-      <w:r>
-        <w:t>Unutar Display.js datoteke se nalaze funkcije za crtanje svijeta i objekata u njemu, te funkcija za promjenu veličine.</w:t>
-      </w:r>
-      <w:r>
-        <w:t xml:space="preserve"> </w:t>
-      </w:r>
-    </w:p>
-    <w:p>
-      <w:proofErr w:type="spellStart"/>
-      <w:r>
-        <w:lastRenderedPageBreak/>
+    </w:p>
+    <w:p>
+      <w:proofErr w:type="spellStart"/>
+      <w:r>
         <w:t>Resize</w:t>
       </w:r>
       <w:proofErr w:type="spellEnd"/>
@@ -6083,7 +6117,11 @@
         <w:t>unutar rabbit-trap.png datoteke</w:t>
       </w:r>
       <w:r>
-        <w:t xml:space="preserve">, te onda siječemo 16 piksela u širinu i 16 piksela u visinu kako bi formirali </w:t>
+        <w:t xml:space="preserve">, te onda siječemo 16 piksela u širinu i 16 piksela u </w:t>
+      </w:r>
+      <w:r>
+        <w:lastRenderedPageBreak/>
+        <w:t xml:space="preserve">visinu kako bi formirali </w:t>
       </w:r>
       <w:r>
         <w:t>blok veličine 16 x 16</w:t>
@@ -6100,7 +6138,6 @@
         <w:rPr>
           <w:noProof/>
         </w:rPr>
-        <w:lastRenderedPageBreak/>
         <w:drawing>
           <wp:inline distT="0" distB="0" distL="0" distR="0" wp14:anchorId="6624C68A" wp14:editId="3A40DF40">
             <wp:extent cx="5972810" cy="2258695"/>
@@ -6142,11 +6179,11 @@
       <w:pPr>
         <w:pStyle w:val="Heading2"/>
       </w:pPr>
-      <w:bookmarkStart w:id="16" w:name="_Toc93264875"/>
+      <w:bookmarkStart w:id="17" w:name="_Toc93266112"/>
       <w:r>
         <w:t>Game.js</w:t>
       </w:r>
-      <w:bookmarkEnd w:id="16"/>
+      <w:bookmarkEnd w:id="17"/>
     </w:p>
     <w:p>
       <w:r>
@@ -6178,11 +6215,11 @@
       <w:pPr>
         <w:pStyle w:val="Heading3"/>
       </w:pPr>
-      <w:bookmarkStart w:id="17" w:name="_Toc93264876"/>
+      <w:bookmarkStart w:id="18" w:name="_Toc93266113"/>
       <w:r>
         <w:t>Animacija objekata</w:t>
       </w:r>
-      <w:bookmarkEnd w:id="17"/>
+      <w:bookmarkEnd w:id="18"/>
     </w:p>
     <w:p>
       <w:r>
@@ -6219,6 +6256,7 @@
         <w:rPr>
           <w:noProof/>
         </w:rPr>
+        <w:lastRenderedPageBreak/>
         <w:drawing>
           <wp:inline distT="0" distB="0" distL="0" distR="0" wp14:anchorId="0457BE5D" wp14:editId="352EBA45">
             <wp:extent cx="5543550" cy="2076450"/>
@@ -6288,7 +6326,6 @@
         <w:rPr>
           <w:noProof/>
         </w:rPr>
-        <w:lastRenderedPageBreak/>
         <w:drawing>
           <wp:inline distT="0" distB="0" distL="0" distR="0" wp14:anchorId="6094DE7A" wp14:editId="407B5921">
             <wp:extent cx="5972810" cy="2041525"/>
@@ -6680,6 +6717,7 @@
         <w:rPr>
           <w:noProof/>
         </w:rPr>
+        <w:lastRenderedPageBreak/>
         <w:drawing>
           <wp:inline distT="0" distB="0" distL="0" distR="0" wp14:anchorId="48B7938B" wp14:editId="36CB34EF">
             <wp:extent cx="5972810" cy="2552065"/>
@@ -6719,7 +6757,6 @@
     </w:p>
     <w:p>
       <w:r>
-        <w:lastRenderedPageBreak/>
         <w:t xml:space="preserve">Za animacije šetanja je definirano kašnjenje (engl. </w:t>
       </w:r>
       <w:proofErr w:type="spellStart"/>
@@ -6924,7 +6961,7 @@
       <w:pPr>
         <w:pStyle w:val="Caption"/>
       </w:pPr>
-      <w:bookmarkStart w:id="18" w:name="_Ref93167246"/>
+      <w:bookmarkStart w:id="19" w:name="_Ref93167246"/>
       <w:r>
         <w:t xml:space="preserve">Slika </w:t>
       </w:r>
@@ -6967,7 +7004,7 @@
       <w:r>
         <w:fldChar w:fldCharType="end"/>
       </w:r>
-      <w:bookmarkEnd w:id="18"/>
+      <w:bookmarkEnd w:id="19"/>
       <w:r>
         <w:t xml:space="preserve"> </w:t>
       </w:r>
@@ -6985,6 +7022,7 @@
         <w:rPr>
           <w:noProof/>
         </w:rPr>
+        <w:lastRenderedPageBreak/>
         <w:drawing>
           <wp:inline distT="0" distB="0" distL="0" distR="0" wp14:anchorId="0DC945BE" wp14:editId="7D853960">
             <wp:extent cx="4724400" cy="2276475"/>
@@ -7072,7 +7110,6 @@
         <w:rPr>
           <w:noProof/>
         </w:rPr>
-        <w:lastRenderedPageBreak/>
         <w:drawing>
           <wp:inline distT="0" distB="0" distL="0" distR="0" wp14:anchorId="45CB22AE" wp14:editId="5401B0E7">
             <wp:extent cx="5972810" cy="3487420"/>
@@ -7182,7 +7219,11 @@
       </w:r>
       <w:proofErr w:type="spellEnd"/>
       <w:r>
-        <w:t xml:space="preserve"> postavlja u vrijednosti za skakanje </w:t>
+        <w:t xml:space="preserve"> </w:t>
+      </w:r>
+      <w:r>
+        <w:lastRenderedPageBreak/>
+        <w:t xml:space="preserve">postavlja u vrijednosti za skakanje </w:t>
       </w:r>
       <w:proofErr w:type="spellStart"/>
       <w:r>
@@ -7268,11 +7309,11 @@
       <w:pPr>
         <w:pStyle w:val="Heading3"/>
       </w:pPr>
-      <w:bookmarkStart w:id="19" w:name="_Toc93264877"/>
+      <w:bookmarkStart w:id="20" w:name="_Toc93266114"/>
       <w:r>
         <w:t>Kolizija na temelju pločica</w:t>
       </w:r>
-      <w:bookmarkEnd w:id="19"/>
+      <w:bookmarkEnd w:id="20"/>
     </w:p>
     <w:p>
       <w:r>
@@ -7410,7 +7451,6 @@
         <w:rPr>
           <w:noProof/>
         </w:rPr>
-        <w:lastRenderedPageBreak/>
         <w:drawing>
           <wp:inline distT="0" distB="0" distL="0" distR="0" wp14:anchorId="07AC03B4" wp14:editId="4850536F">
             <wp:extent cx="5972810" cy="2814320"/>
@@ -7450,6 +7490,7 @@
     </w:p>
     <w:p>
       <w:r>
+        <w:lastRenderedPageBreak/>
         <w:t xml:space="preserve">Primjećuje se da se više puta provjerava ista strana igrača. Kako bi igrica ispravno radila, moramo imati dvije vrijednosti za svaku provjeru kako se ne bi došlo do pogreške. </w:t>
       </w:r>
       <w:r>
@@ -7683,11 +7724,13 @@
     <w:p>
       <w:pPr>
         <w:keepNext/>
+        <w:jc w:val="center"/>
       </w:pPr>
       <w:r>
         <w:rPr>
           <w:noProof/>
         </w:rPr>
+        <w:lastRenderedPageBreak/>
         <w:drawing>
           <wp:inline distT="0" distB="0" distL="0" distR="0" wp14:anchorId="68F32BB5" wp14:editId="53E0B7FD">
             <wp:extent cx="4743450" cy="742950"/>
@@ -7728,9 +7771,8 @@
     <w:p>
       <w:pPr>
         <w:pStyle w:val="Caption"/>
-        <w:jc w:val="both"/>
-      </w:pPr>
-      <w:bookmarkStart w:id="20" w:name="_Ref93253714"/>
+      </w:pPr>
+      <w:bookmarkStart w:id="21" w:name="_Ref93253714"/>
       <w:r>
         <w:t xml:space="preserve">Slika </w:t>
       </w:r>
@@ -7773,7 +7815,7 @@
       <w:r>
         <w:fldChar w:fldCharType="end"/>
       </w:r>
-      <w:bookmarkEnd w:id="20"/>
+      <w:bookmarkEnd w:id="21"/>
       <w:r>
         <w:t xml:space="preserve"> Vrijednosti za koliziju</w:t>
       </w:r>
@@ -7837,10 +7879,7 @@
       </w:r>
       <w:proofErr w:type="spellStart"/>
       <w:r>
-        <w:t>collidePlatform</w:t>
-      </w:r>
-      <w:r>
-        <w:t>Left</w:t>
+        <w:t>collidePlatformLeft</w:t>
       </w:r>
       <w:proofErr w:type="spellEnd"/>
       <w:r>
@@ -7848,10 +7887,7 @@
       </w:r>
       <w:proofErr w:type="spellStart"/>
       <w:r>
-        <w:t>collidePlatform</w:t>
-      </w:r>
-      <w:r>
-        <w:t>Right</w:t>
+        <w:t>collidePlatformRight</w:t>
       </w:r>
       <w:proofErr w:type="spellEnd"/>
       <w:r>
@@ -7859,10 +7895,7 @@
       </w:r>
       <w:proofErr w:type="spellStart"/>
       <w:r>
-        <w:t>collidePlatform</w:t>
-      </w:r>
-      <w:r>
-        <w:t>Top</w:t>
+        <w:t>collidePlatformTop</w:t>
       </w:r>
       <w:proofErr w:type="spellEnd"/>
       <w:r>
@@ -7874,10 +7907,7 @@
       </w:r>
       <w:proofErr w:type="spellStart"/>
       <w:r>
-        <w:t>collidePlatform</w:t>
-      </w:r>
-      <w:r>
-        <w:t>Top</w:t>
+        <w:t>collidePlatformTop</w:t>
       </w:r>
       <w:proofErr w:type="spellEnd"/>
       <w:r>
@@ -8061,10 +8091,7 @@
         <w:t>, no rješenje problema ćemo objasniti na koliziji s lijevom stranom pločice jer tu će se jednostavnije razumjeti</w:t>
       </w:r>
       <w:r>
-        <w:t>.</w:t>
-      </w:r>
-      <w:r>
-        <w:t xml:space="preserve"> </w:t>
+        <w:t xml:space="preserve">. </w:t>
       </w:r>
     </w:p>
     <w:p>
@@ -8132,6 +8159,9 @@
         <w:jc w:val="center"/>
       </w:pPr>
       <w:r>
+        <w:rPr>
+          <w:noProof/>
+        </w:rPr>
         <w:lastRenderedPageBreak/>
         <w:drawing>
           <wp:inline distT="0" distB="0" distL="0" distR="0" wp14:anchorId="6F987DFC" wp14:editId="48261299">
@@ -8173,9 +8203,8 @@
     <w:p>
       <w:pPr>
         <w:pStyle w:val="Caption"/>
-        <w:jc w:val="both"/>
-      </w:pPr>
-      <w:bookmarkStart w:id="21" w:name="_Ref93252505"/>
+      </w:pPr>
+      <w:bookmarkStart w:id="22" w:name="_Ref93252505"/>
       <w:r>
         <w:t xml:space="preserve">Slika </w:t>
       </w:r>
@@ -8218,7 +8247,7 @@
       <w:r>
         <w:fldChar w:fldCharType="end"/>
       </w:r>
-      <w:bookmarkEnd w:id="21"/>
+      <w:bookmarkEnd w:id="22"/>
       <w:r>
         <w:t xml:space="preserve"> </w:t>
       </w:r>
@@ -8502,12 +8531,19 @@
         <w:rPr>
           <w:noProof/>
         </w:rPr>
-        <w:t>nema ove provjere, igračeva tranzicija kroz nivoe bi bila neprirodna</w:t>
+        <w:t xml:space="preserve">nema </w:t>
       </w:r>
       <w:r>
         <w:rPr>
           <w:noProof/>
         </w:rPr>
+        <w:lastRenderedPageBreak/>
+        <w:t>ove provjere, igračeva tranzicija kroz nivoe bi bila neprirodna</w:t>
+      </w:r>
+      <w:r>
+        <w:rPr>
+          <w:noProof/>
+        </w:rPr>
         <w:t xml:space="preserve">, kao što je prikazano na </w:t>
       </w:r>
       <w:r>
@@ -8592,7 +8628,6 @@
         <w:rPr>
           <w:noProof/>
         </w:rPr>
-        <w:lastRenderedPageBreak/>
         <w:drawing>
           <wp:inline distT="0" distB="0" distL="0" distR="0" wp14:anchorId="234FC452" wp14:editId="2450CB7A">
             <wp:extent cx="5972810" cy="2720975"/>
@@ -8680,7 +8715,7 @@
       <w:pPr>
         <w:pStyle w:val="Caption"/>
       </w:pPr>
-      <w:bookmarkStart w:id="22" w:name="_Ref93263823"/>
+      <w:bookmarkStart w:id="23" w:name="_Ref93263823"/>
       <w:r>
         <w:t xml:space="preserve">Slika </w:t>
       </w:r>
@@ -8723,7 +8758,7 @@
       <w:r>
         <w:fldChar w:fldCharType="end"/>
       </w:r>
-      <w:bookmarkEnd w:id="22"/>
+      <w:bookmarkEnd w:id="23"/>
       <w:r>
         <w:t xml:space="preserve"> Neprirodna tranzicija igrača između nivoa</w:t>
       </w:r>
@@ -8792,12 +8827,12 @@
           <w:numId w:val="0"/>
         </w:numPr>
       </w:pPr>
-      <w:bookmarkStart w:id="23" w:name="_Toc93264878"/>
+      <w:bookmarkStart w:id="24" w:name="_Toc93266115"/>
       <w:r>
         <w:lastRenderedPageBreak/>
         <w:t>Popis Literature</w:t>
       </w:r>
-      <w:bookmarkEnd w:id="23"/>
+      <w:bookmarkEnd w:id="24"/>
     </w:p>
     <w:p>
       <w:pPr>
@@ -8808,14 +8843,14 @@
         </w:numPr>
       </w:pPr>
       <w:hyperlink r:id="rId48" w:history="1">
-        <w:bookmarkStart w:id="24" w:name="_Ref92725805"/>
+        <w:bookmarkStart w:id="25" w:name="_Ref92725805"/>
         <w:r>
           <w:rPr>
             <w:rStyle w:val="Hyperlink"/>
           </w:rPr>
           <w:t>https://en.wikipedia.org/wiki/Visual_Studio_Code</w:t>
         </w:r>
-        <w:bookmarkEnd w:id="24"/>
+        <w:bookmarkEnd w:id="25"/>
       </w:hyperlink>
     </w:p>
     <w:p>
@@ -8827,14 +8862,14 @@
         </w:numPr>
       </w:pPr>
       <w:hyperlink r:id="rId49" w:history="1">
-        <w:bookmarkStart w:id="25" w:name="_Ref92726762"/>
+        <w:bookmarkStart w:id="26" w:name="_Ref92726762"/>
         <w:r>
           <w:rPr>
             <w:rStyle w:val="Hyperlink"/>
           </w:rPr>
           <w:t>https://code.visualstudio.com/learn</w:t>
         </w:r>
-        <w:bookmarkEnd w:id="25"/>
+        <w:bookmarkEnd w:id="26"/>
       </w:hyperlink>
     </w:p>
     <w:p>
@@ -8851,14 +8886,14 @@
         </w:rPr>
       </w:pPr>
       <w:hyperlink r:id="rId50" w:history="1">
-        <w:bookmarkStart w:id="26" w:name="_Ref92727335"/>
+        <w:bookmarkStart w:id="27" w:name="_Ref92727335"/>
         <w:r>
           <w:rPr>
             <w:rStyle w:val="Hyperlink"/>
           </w:rPr>
           <w:t>https://www.srce.unizg.hr/files/srce/docs/edu/osnovni-tecajevi/c501_polaznik.pdf</w:t>
         </w:r>
-        <w:bookmarkEnd w:id="26"/>
+        <w:bookmarkEnd w:id="27"/>
       </w:hyperlink>
     </w:p>
     <w:p>
@@ -8875,14 +8910,14 @@
         </w:rPr>
       </w:pPr>
       <w:hyperlink r:id="rId51" w:history="1">
-        <w:bookmarkStart w:id="27" w:name="_Ref92734222"/>
+        <w:bookmarkStart w:id="28" w:name="_Ref92734222"/>
         <w:r>
           <w:rPr>
             <w:rStyle w:val="Hyperlink"/>
           </w:rPr>
           <w:t>https://developer.mozilla.org/en-US/docs/Web/JavaScript/Guide/Introduction</w:t>
         </w:r>
-        <w:bookmarkEnd w:id="27"/>
+        <w:bookmarkEnd w:id="28"/>
       </w:hyperlink>
     </w:p>
     <w:p>
@@ -8894,14 +8929,14 @@
         </w:numPr>
       </w:pPr>
       <w:hyperlink r:id="rId52" w:history="1">
-        <w:bookmarkStart w:id="28" w:name="_Ref92735730"/>
+        <w:bookmarkStart w:id="29" w:name="_Ref92735730"/>
         <w:r>
           <w:rPr>
             <w:rStyle w:val="Hyperlink"/>
           </w:rPr>
           <w:t>https://github.com/pothonprogramming/pothonprogramming.github.io/tree/master/content/rabbit-trap</w:t>
         </w:r>
-        <w:bookmarkEnd w:id="28"/>
+        <w:bookmarkEnd w:id="29"/>
       </w:hyperlink>
     </w:p>
     <w:p>
@@ -8971,6 +9006,7 @@
         <w:docPartUnique/>
       </w:docPartObj>
     </w:sdtPr>
+    <w:sdtEndPr/>
     <w:sdtContent>
       <w:p>
         <w:pPr>
@@ -9045,6 +9081,7 @@
         <w:docPartUnique/>
       </w:docPartObj>
     </w:sdtPr>
+    <w:sdtEndPr/>
     <w:sdtContent>
       <w:p>
         <w:pPr>
@@ -10754,8 +10791,9 @@
   <w:style w:type="paragraph" w:default="1" w:styleId="Normal">
     <w:name w:val="Normal"/>
     <w:qFormat/>
-    <w:rsid w:val="007278B9"/>
+    <w:rsid w:val="003F05CF"/>
     <w:pPr>
+      <w:spacing w:line="360" w:lineRule="auto"/>
       <w:jc w:val="both"/>
     </w:pPr>
     <w:rPr>
@@ -11045,7 +11083,7 @@
     <w:uiPriority w:val="35"/>
     <w:unhideWhenUsed/>
     <w:qFormat/>
-    <w:rsid w:val="00D243C8"/>
+    <w:rsid w:val="003F05CF"/>
     <w:pPr>
       <w:spacing w:after="200" w:line="240" w:lineRule="auto"/>
       <w:jc w:val="center"/>

</xml_diff>

<commit_message>
Added changes that display an interduction
</commit_message>
<xml_diff>
--- a/2D platformer igra (JavascriptVisual Studio).docx
+++ b/2D platformer igra (JavascriptVisual Studio).docx
@@ -3082,7 +3082,13 @@
     </w:p>
     <w:p>
       <w:r>
-        <w:t>U prvom poglavlju predstavit će se opće informacije vezan uz ovi seminar, 2d igru koja će se izradit, te će se ukratko opisati jezik i okruženje koje će se koristiti u svrhu realizacije seminara.</w:t>
+        <w:t>U prvom poglavlju predstavit će se opće informacije vezan uz ov</w:t>
+      </w:r>
+      <w:r>
+        <w:t>aj</w:t>
+      </w:r>
+      <w:r>
+        <w:t xml:space="preserve"> seminar, 2d igru koja će se izradit, te će se ukratko opisati jezik i okruženje koje će se koristiti u svrhu realizacije seminara.</w:t>
       </w:r>
     </w:p>
     <w:p>

</xml_diff>